<commit_message>
Update System Design Document (SDD).docx
</commit_message>
<xml_diff>
--- a/Documentazione/SSD/System Design Document (SDD).docx
+++ b/Documentazione/SSD/System Design Document (SDD).docx
@@ -1,6 +1,6 @@
 
 <file path=word/document.xml><?xml version="1.0" encoding="utf-8"?>
-<w:document xmlns:wpc="http://schemas.microsoft.com/office/word/2010/wordprocessingCanvas" xmlns:cx="http://schemas.microsoft.com/office/drawing/2014/chartex" xmlns:mc="http://schemas.openxmlformats.org/markup-compatibility/2006" xmlns:o="urn:schemas-microsoft-com:office:office" xmlns:r="http://schemas.openxmlformats.org/officeDocument/2006/relationships" xmlns:m="http://schemas.openxmlformats.org/officeDocument/2006/math" xmlns:v="urn:schemas-microsoft-com:vml" xmlns:wp14="http://schemas.microsoft.com/office/word/2010/wordprocessingDrawing" xmlns:wp="http://schemas.openxmlformats.org/drawingml/2006/wordprocessingDrawing" xmlns:w10="urn:schemas-microsoft-com:office:word" xmlns:w="http://schemas.openxmlformats.org/wordprocessingml/2006/main" xmlns:w14="http://schemas.microsoft.com/office/word/2010/wordml" xmlns:w15="http://schemas.microsoft.com/office/word/2012/wordml" xmlns:w16se="http://schemas.microsoft.com/office/word/2015/wordml/symex" xmlns:wpg="http://schemas.microsoft.com/office/word/2010/wordprocessingGroup" xmlns:wpi="http://schemas.microsoft.com/office/word/2010/wordprocessingInk" xmlns:wne="http://schemas.microsoft.com/office/word/2006/wordml" xmlns:wps="http://schemas.microsoft.com/office/word/2010/wordprocessingShape" mc:Ignorable="w14 w15 w16se wp14">
+<w:document xmlns:wpc="http://schemas.microsoft.com/office/word/2010/wordprocessingCanvas" xmlns:cx="http://schemas.microsoft.com/office/drawing/2014/chartex" xmlns:cx1="http://schemas.microsoft.com/office/drawing/2015/9/8/chartex" xmlns:cx2="http://schemas.microsoft.com/office/drawing/2015/10/21/chartex" xmlns:cx3="http://schemas.microsoft.com/office/drawing/2016/5/9/chartex" xmlns:cx4="http://schemas.microsoft.com/office/drawing/2016/5/10/chartex" xmlns:cx5="http://schemas.microsoft.com/office/drawing/2016/5/11/chartex" xmlns:cx6="http://schemas.microsoft.com/office/drawing/2016/5/12/chartex" xmlns:cx7="http://schemas.microsoft.com/office/drawing/2016/5/13/chartex" xmlns:cx8="http://schemas.microsoft.com/office/drawing/2016/5/14/chartex" xmlns:mc="http://schemas.openxmlformats.org/markup-compatibility/2006" xmlns:aink="http://schemas.microsoft.com/office/drawing/2016/ink" xmlns:am3d="http://schemas.microsoft.com/office/drawing/2017/model3d" xmlns:o="urn:schemas-microsoft-com:office:office" xmlns:r="http://schemas.openxmlformats.org/officeDocument/2006/relationships" xmlns:m="http://schemas.openxmlformats.org/officeDocument/2006/math" xmlns:v="urn:schemas-microsoft-com:vml" xmlns:wp14="http://schemas.microsoft.com/office/word/2010/wordprocessingDrawing" xmlns:wp="http://schemas.openxmlformats.org/drawingml/2006/wordprocessingDrawing" xmlns:w10="urn:schemas-microsoft-com:office:word" xmlns:w="http://schemas.openxmlformats.org/wordprocessingml/2006/main" xmlns:w14="http://schemas.microsoft.com/office/word/2010/wordml" xmlns:w15="http://schemas.microsoft.com/office/word/2012/wordml" xmlns:w16cid="http://schemas.microsoft.com/office/word/2016/wordml/cid" xmlns:w16se="http://schemas.microsoft.com/office/word/2015/wordml/symex" xmlns:wpg="http://schemas.microsoft.com/office/word/2010/wordprocessingGroup" xmlns:wpi="http://schemas.microsoft.com/office/word/2010/wordprocessingInk" xmlns:wne="http://schemas.microsoft.com/office/word/2006/wordml" xmlns:wps="http://schemas.microsoft.com/office/word/2010/wordprocessingShape" mc:Ignorable="w14 w15 w16se w16cid wp14">
   <w:body>
     <w:p>
       <w:r>
@@ -1133,18 +1133,8 @@
           <w:b/>
           <w:sz w:val="32"/>
         </w:rPr>
-        <w:t xml:space="preserve"> </w:t>
-      </w:r>
-      <w:proofErr w:type="spellStart"/>
-      <w:r>
-        <w:rPr>
-          <w:rFonts w:ascii="Century Gothic" w:hAnsi="Century Gothic" w:cstheme="majorHAnsi"/>
-          <w:b/>
-          <w:sz w:val="32"/>
-        </w:rPr>
-        <w:t>History</w:t>
-      </w:r>
-      <w:proofErr w:type="spellEnd"/>
+        <w:t xml:space="preserve"> History</w:t>
+      </w:r>
     </w:p>
     <w:tbl>
       <w:tblPr>
@@ -1511,25 +1501,7 @@
                 <w:sz w:val="22"/>
                 <w:szCs w:val="22"/>
               </w:rPr>
-              <w:t xml:space="preserve"> </w:t>
-            </w:r>
-            <w:proofErr w:type="spellStart"/>
-            <w:r>
-              <w:rPr>
-                <w:rFonts w:ascii="Century Gothic" w:hAnsi="Century Gothic" w:cstheme="majorHAnsi"/>
-                <w:sz w:val="22"/>
-                <w:szCs w:val="22"/>
-              </w:rPr>
-              <w:t>condition</w:t>
-            </w:r>
-            <w:proofErr w:type="spellEnd"/>
-            <w:r>
-              <w:rPr>
-                <w:rFonts w:ascii="Century Gothic" w:hAnsi="Century Gothic" w:cstheme="majorHAnsi"/>
-                <w:sz w:val="22"/>
-                <w:szCs w:val="22"/>
-              </w:rPr>
-              <w:t xml:space="preserve"> e condizioni globali del sistema</w:t>
+              <w:t xml:space="preserve"> condition e condizioni globali del sistema</w:t>
             </w:r>
           </w:p>
         </w:tc>
@@ -1975,25 +1947,7 @@
                 <w:sz w:val="22"/>
                 <w:szCs w:val="22"/>
               </w:rPr>
-              <w:t xml:space="preserve"> </w:t>
-            </w:r>
-            <w:proofErr w:type="spellStart"/>
-            <w:r>
-              <w:rPr>
-                <w:rFonts w:ascii="Century Gothic" w:hAnsi="Century Gothic" w:cstheme="majorHAnsi"/>
-                <w:sz w:val="22"/>
-                <w:szCs w:val="22"/>
-              </w:rPr>
-              <w:t>Condition</w:t>
-            </w:r>
-            <w:proofErr w:type="spellEnd"/>
-            <w:r>
-              <w:rPr>
-                <w:rFonts w:ascii="Century Gothic" w:hAnsi="Century Gothic" w:cstheme="majorHAnsi"/>
-                <w:sz w:val="22"/>
-                <w:szCs w:val="22"/>
-              </w:rPr>
-              <w:t>: aggiunta fallimenti del sistema</w:t>
+              <w:t xml:space="preserve"> Condition: aggiunta fallimenti del sistema</w:t>
             </w:r>
           </w:p>
         </w:tc>
@@ -4553,23 +4507,7 @@
           <w:sz w:val="28"/>
         </w:rPr>
         <w:br/>
-        <w:t xml:space="preserve">Per questo motivo l’applicazione si pone di identificare i </w:t>
-      </w:r>
-      <w:proofErr w:type="spellStart"/>
-      <w:r>
-        <w:rPr>
-          <w:rFonts w:ascii="Garamond" w:hAnsi="Garamond"/>
-          <w:sz w:val="28"/>
-        </w:rPr>
-        <w:t>tag</w:t>
-      </w:r>
-      <w:proofErr w:type="spellEnd"/>
-      <w:r>
-        <w:rPr>
-          <w:rFonts w:ascii="Garamond" w:hAnsi="Garamond"/>
-          <w:sz w:val="28"/>
-        </w:rPr>
-        <w:t xml:space="preserve"> e l’opportuna identificazione geografica per ottimizzare i risultati ed includere più locali possibili.</w:t>
+        <w:t>Per questo motivo l’applicazione si pone di identificare i tag e l’opportuna identificazione geografica per ottimizzare i risultati ed includere più locali possibili.</w:t>
       </w:r>
       <w:r>
         <w:rPr>
@@ -4684,23 +4622,7 @@
           <w:rFonts w:ascii="Garamond" w:hAnsi="Garamond"/>
           <w:sz w:val="28"/>
         </w:rPr>
-        <w:t xml:space="preserve">, dove ad ognuno di essi è associato una lista di locali. Se una ricerca è già stata effettuata da un utente in un lasso di tempo relativamente breve i tempi di risposta si ridurranno alla sola </w:t>
-      </w:r>
-      <w:proofErr w:type="spellStart"/>
-      <w:r>
-        <w:rPr>
-          <w:rFonts w:ascii="Garamond" w:hAnsi="Garamond"/>
-          <w:sz w:val="28"/>
-        </w:rPr>
-        <w:t>geolocalizzazione</w:t>
-      </w:r>
-      <w:proofErr w:type="spellEnd"/>
-      <w:r>
-        <w:rPr>
-          <w:rFonts w:ascii="Garamond" w:hAnsi="Garamond"/>
-          <w:sz w:val="28"/>
-        </w:rPr>
-        <w:t xml:space="preserve"> del luogo e alla lettura della lista dei locali.</w:t>
+        <w:t>, dove ad ognuno di essi è associato una lista di locali. Se una ricerca è già stata effettuata da un utente in un lasso di tempo relativamente breve i tempi di risposta si ridurranno alla sola geolocalizzazione del luogo e alla lettura della lista dei locali.</w:t>
       </w:r>
     </w:p>
     <w:p>
@@ -4719,7 +4641,6 @@
           <w:sz w:val="28"/>
         </w:rPr>
       </w:pPr>
-      <w:proofErr w:type="spellStart"/>
       <w:r>
         <w:rPr>
           <w:rFonts w:ascii="Garamond" w:hAnsi="Garamond"/>
@@ -4728,7 +4649,6 @@
         </w:rPr>
         <w:t>Usability</w:t>
       </w:r>
-      <w:proofErr w:type="spellEnd"/>
       <w:r>
         <w:rPr>
           <w:rFonts w:ascii="Garamond" w:hAnsi="Garamond"/>
@@ -4780,23 +4700,7 @@
           <w:rFonts w:ascii="Garamond" w:hAnsi="Garamond"/>
           <w:sz w:val="28"/>
         </w:rPr>
-        <w:t>, in cui si immagine che l’utente utilizza l’</w:t>
-      </w:r>
-      <w:proofErr w:type="spellStart"/>
-      <w:r>
-        <w:rPr>
-          <w:rFonts w:ascii="Garamond" w:hAnsi="Garamond"/>
-          <w:sz w:val="28"/>
-        </w:rPr>
-        <w:t>app</w:t>
-      </w:r>
-      <w:proofErr w:type="spellEnd"/>
-      <w:r>
-        <w:rPr>
-          <w:rFonts w:ascii="Garamond" w:hAnsi="Garamond"/>
-          <w:sz w:val="28"/>
-        </w:rPr>
-        <w:t xml:space="preserve"> con il </w:t>
+        <w:t xml:space="preserve">, in cui si immagine che l’utente utilizza l’app con il </w:t>
       </w:r>
       <w:proofErr w:type="gramStart"/>
       <w:r>
@@ -4812,23 +4716,7 @@
           <w:rFonts w:ascii="Garamond" w:hAnsi="Garamond"/>
           <w:sz w:val="28"/>
         </w:rPr>
-        <w:t xml:space="preserve"> ciò significa che la posizione dei </w:t>
-      </w:r>
-      <w:proofErr w:type="spellStart"/>
-      <w:r>
-        <w:rPr>
-          <w:rFonts w:ascii="Garamond" w:hAnsi="Garamond"/>
-          <w:sz w:val="28"/>
-        </w:rPr>
-        <w:t>widget</w:t>
-      </w:r>
-      <w:proofErr w:type="spellEnd"/>
-      <w:r>
-        <w:rPr>
-          <w:rFonts w:ascii="Garamond" w:hAnsi="Garamond"/>
-          <w:sz w:val="28"/>
-        </w:rPr>
-        <w:t xml:space="preserve"> deve essere strategica.</w:t>
+        <w:t xml:space="preserve"> ciò significa che la posizione dei widget deve essere strategica.</w:t>
       </w:r>
     </w:p>
     <w:p>
@@ -5029,23 +4917,7 @@
           <w:rFonts w:ascii="Garamond" w:hAnsi="Garamond"/>
           <w:sz w:val="28"/>
         </w:rPr>
-        <w:t>, le performance variano anche dalla “conoscenza” dell’</w:t>
-      </w:r>
-      <w:proofErr w:type="spellStart"/>
-      <w:r>
-        <w:rPr>
-          <w:rFonts w:ascii="Garamond" w:hAnsi="Garamond"/>
-          <w:sz w:val="28"/>
-        </w:rPr>
-        <w:t>app</w:t>
-      </w:r>
-      <w:proofErr w:type="spellEnd"/>
-      <w:r>
-        <w:rPr>
-          <w:rFonts w:ascii="Garamond" w:hAnsi="Garamond"/>
-          <w:sz w:val="28"/>
-        </w:rPr>
-        <w:t xml:space="preserve"> per questo motivo le performance hanno una dipendenza dai servizi REST usati.</w:t>
+        <w:t>, le performance variano anche dalla “conoscenza” dell’app per questo motivo le performance hanno una dipendenza dai servizi REST usati.</w:t>
       </w:r>
     </w:p>
     <w:p>
@@ -5520,7 +5392,6 @@
                 <w:sz w:val="22"/>
               </w:rPr>
             </w:pPr>
-            <w:proofErr w:type="spellStart"/>
             <w:r>
               <w:rPr>
                 <w:rFonts w:ascii="Century Gothic" w:hAnsi="Century Gothic"/>
@@ -5528,7 +5399,6 @@
               </w:rPr>
               <w:t>App</w:t>
             </w:r>
-            <w:proofErr w:type="spellEnd"/>
           </w:p>
         </w:tc>
         <w:tc>
@@ -5691,25 +5561,7 @@
           <w:sz w:val="28"/>
           <w:szCs w:val="28"/>
         </w:rPr>
-        <w:t xml:space="preserve">applicazione del genere, esistono servizi integrati in altre </w:t>
-      </w:r>
-      <w:proofErr w:type="spellStart"/>
-      <w:r>
-        <w:rPr>
-          <w:rFonts w:ascii="Garamond" w:hAnsi="Garamond"/>
-          <w:sz w:val="28"/>
-          <w:szCs w:val="28"/>
-        </w:rPr>
-        <w:t>app</w:t>
-      </w:r>
-      <w:proofErr w:type="spellEnd"/>
-      <w:r>
-        <w:rPr>
-          <w:rFonts w:ascii="Garamond" w:hAnsi="Garamond"/>
-          <w:sz w:val="28"/>
-          <w:szCs w:val="28"/>
-        </w:rPr>
-        <w:t xml:space="preserve"> o siti web che permettono di effettuare ricerche dei locali.</w:t>
+        <w:t>applicazione del genere, esistono servizi integrati in altre app o siti web che permettono di effettuare ricerche dei locali.</w:t>
       </w:r>
     </w:p>
     <w:p>
@@ -5855,25 +5707,7 @@
           <w:sz w:val="28"/>
           <w:szCs w:val="28"/>
         </w:rPr>
-        <w:t xml:space="preserve"> Software </w:t>
-      </w:r>
-      <w:proofErr w:type="spellStart"/>
-      <w:r>
-        <w:rPr>
-          <w:rFonts w:ascii="Garamond" w:hAnsi="Garamond"/>
-          <w:sz w:val="28"/>
-          <w:szCs w:val="28"/>
-        </w:rPr>
-        <w:t>Engineering</w:t>
-      </w:r>
-      <w:proofErr w:type="spellEnd"/>
-      <w:r>
-        <w:rPr>
-          <w:rFonts w:ascii="Garamond" w:hAnsi="Garamond"/>
-          <w:sz w:val="28"/>
-          <w:szCs w:val="28"/>
-        </w:rPr>
-        <w:t xml:space="preserve">, Using UML, </w:t>
+        <w:t xml:space="preserve"> Software Engineering, Using UML, </w:t>
       </w:r>
       <w:proofErr w:type="spellStart"/>
       <w:r>
@@ -6117,25 +5951,7 @@
           <w:sz w:val="28"/>
           <w:szCs w:val="23"/>
         </w:rPr>
-        <w:t xml:space="preserve"> Model-</w:t>
-      </w:r>
-      <w:proofErr w:type="spellStart"/>
-      <w:r>
-        <w:rPr>
-          <w:rFonts w:ascii="Garamond" w:hAnsi="Garamond"/>
-          <w:sz w:val="28"/>
-          <w:szCs w:val="23"/>
-        </w:rPr>
-        <w:t>View</w:t>
-      </w:r>
-      <w:proofErr w:type="spellEnd"/>
-      <w:r>
-        <w:rPr>
-          <w:rFonts w:ascii="Garamond" w:hAnsi="Garamond"/>
-          <w:sz w:val="28"/>
-          <w:szCs w:val="23"/>
-        </w:rPr>
-        <w:t>-Control.</w:t>
+        <w:t xml:space="preserve"> Model-View-Control.</w:t>
       </w:r>
     </w:p>
     <w:p>
@@ -6171,25 +5987,7 @@
           <w:sz w:val="28"/>
           <w:szCs w:val="23"/>
         </w:rPr>
-        <w:t xml:space="preserve">Il lato server presenta invece la logica e la conoscenza del dominio applicativo, il concetto di </w:t>
-      </w:r>
-      <w:proofErr w:type="spellStart"/>
-      <w:r>
-        <w:rPr>
-          <w:rFonts w:ascii="Garamond" w:hAnsi="Garamond"/>
-          <w:sz w:val="28"/>
-          <w:szCs w:val="23"/>
-        </w:rPr>
-        <w:t>view</w:t>
-      </w:r>
-      <w:proofErr w:type="spellEnd"/>
-      <w:r>
-        <w:rPr>
-          <w:rFonts w:ascii="Garamond" w:hAnsi="Garamond"/>
-          <w:sz w:val="28"/>
-          <w:szCs w:val="23"/>
-        </w:rPr>
-        <w:t xml:space="preserve"> diventa più generico e si occupa solo della formattazione dei dati in risposta alle richieste del client.</w:t>
+        <w:t>Il lato server presenta invece la logica e la conoscenza del dominio applicativo, il concetto di view diventa più generico e si occupa solo della formattazione dei dati in risposta alle richieste del client.</w:t>
       </w:r>
     </w:p>
     <w:p>
@@ -6946,25 +6744,7 @@
                 <w:sz w:val="22"/>
                 <w:szCs w:val="23"/>
               </w:rPr>
-              <w:t xml:space="preserve">Si occupa della </w:t>
-            </w:r>
-            <w:proofErr w:type="spellStart"/>
-            <w:r>
-              <w:rPr>
-                <w:rFonts w:ascii="Century Gothic" w:hAnsi="Century Gothic"/>
-                <w:sz w:val="22"/>
-                <w:szCs w:val="23"/>
-              </w:rPr>
-              <w:t>geolocalizzazione</w:t>
-            </w:r>
-            <w:proofErr w:type="spellEnd"/>
-            <w:r>
-              <w:rPr>
-                <w:rFonts w:ascii="Century Gothic" w:hAnsi="Century Gothic"/>
-                <w:sz w:val="22"/>
-                <w:szCs w:val="23"/>
-              </w:rPr>
-              <w:t xml:space="preserve"> del luogo</w:t>
+              <w:t>Si occupa della geolocalizzazione del luogo</w:t>
             </w:r>
           </w:p>
         </w:tc>
@@ -7106,7 +6886,6 @@
         </w:rPr>
       </w:pPr>
       <w:bookmarkStart w:id="20" w:name="_Toc536005792"/>
-      <w:proofErr w:type="spellStart"/>
       <w:r>
         <w:rPr>
           <w:rFonts w:ascii="Century Gothic" w:hAnsi="Century Gothic"/>
@@ -7114,17 +6893,7 @@
           <w:sz w:val="32"/>
           <w:u w:val="single"/>
         </w:rPr>
-        <w:t>Mapping</w:t>
-      </w:r>
-      <w:proofErr w:type="spellEnd"/>
-      <w:r>
-        <w:rPr>
-          <w:rFonts w:ascii="Century Gothic" w:hAnsi="Century Gothic"/>
-          <w:i w:val="0"/>
-          <w:sz w:val="32"/>
-          <w:u w:val="single"/>
-        </w:rPr>
-        <w:t xml:space="preserve"> Hardware/Software</w:t>
+        <w:t>Mapping Hardware/Software</w:t>
       </w:r>
       <w:bookmarkEnd w:id="20"/>
     </w:p>
@@ -7465,43 +7234,7 @@
           <w:sz w:val="28"/>
           <w:szCs w:val="23"/>
         </w:rPr>
-        <w:t xml:space="preserve">Il web-server scelto è </w:t>
-      </w:r>
-      <w:proofErr w:type="spellStart"/>
-      <w:r>
-        <w:rPr>
-          <w:rFonts w:ascii="Garamond" w:hAnsi="Garamond"/>
-          <w:sz w:val="28"/>
-          <w:szCs w:val="23"/>
-        </w:rPr>
-        <w:t>Tomcat</w:t>
-      </w:r>
-      <w:proofErr w:type="spellEnd"/>
-      <w:r>
-        <w:rPr>
-          <w:rFonts w:ascii="Garamond" w:hAnsi="Garamond"/>
-          <w:sz w:val="28"/>
-          <w:szCs w:val="23"/>
-        </w:rPr>
-        <w:t xml:space="preserve"> dove appunto è presente la parte logica dell’applicazione e la gestione dei dati, sulla stessa macchina risiede anche il database </w:t>
-      </w:r>
-      <w:proofErr w:type="spellStart"/>
-      <w:r>
-        <w:rPr>
-          <w:rFonts w:ascii="Garamond" w:hAnsi="Garamond"/>
-          <w:sz w:val="28"/>
-          <w:szCs w:val="23"/>
-        </w:rPr>
-        <w:t>MySQL</w:t>
-      </w:r>
-      <w:proofErr w:type="spellEnd"/>
-      <w:r>
-        <w:rPr>
-          <w:rFonts w:ascii="Garamond" w:hAnsi="Garamond"/>
-          <w:sz w:val="28"/>
-          <w:szCs w:val="23"/>
-        </w:rPr>
-        <w:t xml:space="preserve"> con la quale interagisce mediante JDBC.</w:t>
+        <w:t>Il web-server scelto è Tomcat dove appunto è presente la parte logica dell’applicazione e la gestione dei dati, sulla stessa macchina risiede anche il database MySQL con la quale interagisce mediante JDBC.</w:t>
       </w:r>
     </w:p>
     <w:p>
@@ -7620,7 +7353,7 @@
           <w:sz w:val="28"/>
           <w:szCs w:val="23"/>
         </w:rPr>
-        <w:t>Il modello Model-</w:t>
+        <w:t xml:space="preserve">Il modello Model-View-Control è presente nell’organizzazione del progetto server-side dove appunto ogni sottosistema implementa determinate operazioni in maniera indipendente, il </w:t>
       </w:r>
       <w:proofErr w:type="spellStart"/>
       <w:r>
@@ -7629,7 +7362,7 @@
           <w:sz w:val="28"/>
           <w:szCs w:val="23"/>
         </w:rPr>
-        <w:t>View</w:t>
+        <w:t>layer</w:t>
       </w:r>
       <w:proofErr w:type="spellEnd"/>
       <w:r>
@@ -7638,7 +7371,25 @@
           <w:sz w:val="28"/>
           <w:szCs w:val="23"/>
         </w:rPr>
-        <w:t xml:space="preserve">-Control è presente nell’organizzazione del progetto server-side dove appunto ogni sottosistema implementa determinate operazioni in maniera indipendente, il </w:t>
+        <w:t xml:space="preserve"> di View si occupa solo di organizzare la risposta da inviare. Il sottosistema </w:t>
+      </w:r>
+      <w:proofErr w:type="gramStart"/>
+      <w:r>
+        <w:rPr>
+          <w:rFonts w:ascii="Garamond" w:hAnsi="Garamond"/>
+          <w:sz w:val="28"/>
+          <w:szCs w:val="23"/>
+        </w:rPr>
+        <w:t>del model</w:t>
+      </w:r>
+      <w:proofErr w:type="gramEnd"/>
+      <w:r>
+        <w:rPr>
+          <w:rFonts w:ascii="Garamond" w:hAnsi="Garamond"/>
+          <w:sz w:val="28"/>
+          <w:szCs w:val="23"/>
+        </w:rPr>
+        <w:t xml:space="preserve"> opera con i dati sfruttando la comunicazione con </w:t>
       </w:r>
       <w:proofErr w:type="spellStart"/>
       <w:r>
@@ -7647,7 +7398,7 @@
           <w:sz w:val="28"/>
           <w:szCs w:val="23"/>
         </w:rPr>
-        <w:t>layer</w:t>
+        <w:t>mysql</w:t>
       </w:r>
       <w:proofErr w:type="spellEnd"/>
       <w:r>
@@ -7656,79 +7407,7 @@
           <w:sz w:val="28"/>
           <w:szCs w:val="23"/>
         </w:rPr>
-        <w:t xml:space="preserve"> di </w:t>
-      </w:r>
-      <w:proofErr w:type="spellStart"/>
-      <w:r>
-        <w:rPr>
-          <w:rFonts w:ascii="Garamond" w:hAnsi="Garamond"/>
-          <w:sz w:val="28"/>
-          <w:szCs w:val="23"/>
-        </w:rPr>
-        <w:t>View</w:t>
-      </w:r>
-      <w:proofErr w:type="spellEnd"/>
-      <w:r>
-        <w:rPr>
-          <w:rFonts w:ascii="Garamond" w:hAnsi="Garamond"/>
-          <w:sz w:val="28"/>
-          <w:szCs w:val="23"/>
-        </w:rPr>
-        <w:t xml:space="preserve"> si occupa solo di organizzare la risposta da inviare. Il sottosistema </w:t>
-      </w:r>
-      <w:proofErr w:type="gramStart"/>
-      <w:r>
-        <w:rPr>
-          <w:rFonts w:ascii="Garamond" w:hAnsi="Garamond"/>
-          <w:sz w:val="28"/>
-          <w:szCs w:val="23"/>
-        </w:rPr>
-        <w:t>del model</w:t>
-      </w:r>
-      <w:proofErr w:type="gramEnd"/>
-      <w:r>
-        <w:rPr>
-          <w:rFonts w:ascii="Garamond" w:hAnsi="Garamond"/>
-          <w:sz w:val="28"/>
-          <w:szCs w:val="23"/>
-        </w:rPr>
-        <w:t xml:space="preserve"> opera con i dati sfruttando la comunicazione con </w:t>
-      </w:r>
-      <w:proofErr w:type="spellStart"/>
-      <w:r>
-        <w:rPr>
-          <w:rFonts w:ascii="Garamond" w:hAnsi="Garamond"/>
-          <w:sz w:val="28"/>
-          <w:szCs w:val="23"/>
-        </w:rPr>
-        <w:t>mysql</w:t>
-      </w:r>
-      <w:proofErr w:type="spellEnd"/>
-      <w:r>
-        <w:rPr>
-          <w:rFonts w:ascii="Garamond" w:hAnsi="Garamond"/>
-          <w:sz w:val="28"/>
-          <w:szCs w:val="23"/>
-        </w:rPr>
-        <w:t xml:space="preserve"> e i controller valutano le richieste proveniente dall’esterno ed elaborano i dati da notificare alla </w:t>
-      </w:r>
-      <w:proofErr w:type="spellStart"/>
-      <w:r>
-        <w:rPr>
-          <w:rFonts w:ascii="Garamond" w:hAnsi="Garamond"/>
-          <w:sz w:val="28"/>
-          <w:szCs w:val="23"/>
-        </w:rPr>
-        <w:t>view</w:t>
-      </w:r>
-      <w:proofErr w:type="spellEnd"/>
-      <w:r>
-        <w:rPr>
-          <w:rFonts w:ascii="Garamond" w:hAnsi="Garamond"/>
-          <w:sz w:val="28"/>
-          <w:szCs w:val="23"/>
-        </w:rPr>
-        <w:t xml:space="preserve"> sfruttando l’iterazione con le api esterne e il sottosistema di data-model.</w:t>
+        <w:t xml:space="preserve"> e i controller valutano le richieste proveniente dall’esterno ed elaborano i dati da notificare alla view sfruttando l’iterazione con le api esterne e il sottosistema di data-model.</w:t>
       </w:r>
     </w:p>
     <w:p>
@@ -7847,55 +7526,7 @@
           <w:rFonts w:ascii="Garamond" w:hAnsi="Garamond" w:cstheme="majorHAnsi"/>
           <w:sz w:val="28"/>
         </w:rPr>
-        <w:t xml:space="preserve">La struttura del nostro database non è molto complicata perché essendo che i dati che noi prendiamo dalle api si basano su latitudine e longitudine abbiamo potuto risparmiare molte tabelle che ci sarebbero servite per tenere traccia dei luoghi che ora stanno tutti nella entità </w:t>
-      </w:r>
-      <w:proofErr w:type="spellStart"/>
-      <w:r>
-        <w:rPr>
-          <w:rFonts w:ascii="Garamond" w:hAnsi="Garamond" w:cstheme="majorHAnsi"/>
-          <w:sz w:val="28"/>
-        </w:rPr>
-        <w:t>place</w:t>
-      </w:r>
-      <w:proofErr w:type="spellEnd"/>
-      <w:r>
-        <w:rPr>
-          <w:rFonts w:ascii="Garamond" w:hAnsi="Garamond" w:cstheme="majorHAnsi"/>
-          <w:sz w:val="28"/>
-        </w:rPr>
-        <w:t xml:space="preserve"> poi abbiamo l’entità locale che come dice parole tiene traccia di tutti i locali ed è collegata a </w:t>
-      </w:r>
-      <w:proofErr w:type="spellStart"/>
-      <w:r>
-        <w:rPr>
-          <w:rFonts w:ascii="Garamond" w:hAnsi="Garamond" w:cstheme="majorHAnsi"/>
-          <w:sz w:val="28"/>
-        </w:rPr>
-        <w:t>place</w:t>
-      </w:r>
-      <w:proofErr w:type="spellEnd"/>
-      <w:r>
-        <w:rPr>
-          <w:rFonts w:ascii="Garamond" w:hAnsi="Garamond" w:cstheme="majorHAnsi"/>
-          <w:sz w:val="28"/>
-        </w:rPr>
-        <w:t xml:space="preserve"> da una relazione 1:N dove però un locale deve avere un </w:t>
-      </w:r>
-      <w:proofErr w:type="spellStart"/>
-      <w:r>
-        <w:rPr>
-          <w:rFonts w:ascii="Garamond" w:hAnsi="Garamond" w:cstheme="majorHAnsi"/>
-          <w:sz w:val="28"/>
-        </w:rPr>
-        <w:t>place</w:t>
-      </w:r>
-      <w:proofErr w:type="spellEnd"/>
-      <w:r>
-        <w:rPr>
-          <w:rFonts w:ascii="Garamond" w:hAnsi="Garamond" w:cstheme="majorHAnsi"/>
-          <w:sz w:val="28"/>
-        </w:rPr>
-        <w:t xml:space="preserve"> però non il contrario essendo che potrebbe capitare che in quella zona non siano trovati locali. Per ogni locale potremmo avere una recensione quindi un'altra relazione </w:t>
+        <w:t xml:space="preserve">La struttura del nostro database non è molto complicata perché essendo che i dati che noi prendiamo dalle api si basano su latitudine e longitudine abbiamo potuto risparmiare molte tabelle che ci sarebbero servite per tenere traccia dei luoghi che ora stanno tutti nella entità place poi abbiamo l’entità locale che come dice parole tiene traccia di tutti i locali ed è collegata a place da una relazione 1:N dove però un locale deve avere un place però non il contrario essendo che potrebbe capitare che in quella zona non siano trovati locali. Per ogni locale potremmo avere una recensione quindi un'altra relazione </w:t>
       </w:r>
       <w:proofErr w:type="gramStart"/>
       <w:r>
@@ -8082,15 +7713,16 @@
         </w:rPr>
         <w:tab/>
       </w:r>
+      <w:bookmarkStart w:id="22" w:name="_GoBack"/>
       <w:r>
         <w:rPr>
           <w:noProof/>
         </w:rPr>
         <w:drawing>
-          <wp:inline distT="0" distB="0" distL="0" distR="0" wp14:anchorId="4FF14DCC" wp14:editId="36D2F20C">
-            <wp:extent cx="4768746" cy="2704780"/>
-            <wp:effectExtent l="0" t="0" r="0" b="635"/>
-            <wp:docPr id="1" name="Immagine 1"/>
+          <wp:inline distT="0" distB="0" distL="0" distR="0">
+            <wp:extent cx="3603933" cy="2771775"/>
+            <wp:effectExtent l="0" t="0" r="0" b="0"/>
+            <wp:docPr id="9" name="Immagine 9" descr="C:\Users\crist\Downloads\Untitled Diagram.png"/>
             <wp:cNvGraphicFramePr>
               <a:graphicFrameLocks xmlns:a="http://schemas.openxmlformats.org/drawingml/2006/main" noChangeAspect="1"/>
             </wp:cNvGraphicFramePr>
@@ -8098,23 +7730,36 @@
               <a:graphicData uri="http://schemas.openxmlformats.org/drawingml/2006/picture">
                 <pic:pic xmlns:pic="http://schemas.openxmlformats.org/drawingml/2006/picture">
                   <pic:nvPicPr>
-                    <pic:cNvPr id="1" name=""/>
-                    <pic:cNvPicPr/>
+                    <pic:cNvPr id="0" name="Picture 2" descr="C:\Users\crist\Downloads\Untitled Diagram.png"/>
+                    <pic:cNvPicPr>
+                      <a:picLocks noChangeAspect="1" noChangeArrowheads="1"/>
+                    </pic:cNvPicPr>
                   </pic:nvPicPr>
                   <pic:blipFill>
-                    <a:blip r:embed="rId23"/>
+                    <a:blip r:embed="rId23">
+                      <a:extLst>
+                        <a:ext uri="{28A0092B-C50C-407E-A947-70E740481C1C}">
+                          <a14:useLocalDpi xmlns:a14="http://schemas.microsoft.com/office/drawing/2010/main" val="0"/>
+                        </a:ext>
+                      </a:extLst>
+                    </a:blip>
+                    <a:srcRect/>
                     <a:stretch>
                       <a:fillRect/>
                     </a:stretch>
                   </pic:blipFill>
-                  <pic:spPr>
+                  <pic:spPr bwMode="auto">
                     <a:xfrm>
                       <a:off x="0" y="0"/>
-                      <a:ext cx="4777569" cy="2709785"/>
+                      <a:ext cx="3639080" cy="2798806"/>
                     </a:xfrm>
                     <a:prstGeom prst="rect">
                       <a:avLst/>
                     </a:prstGeom>
+                    <a:noFill/>
+                    <a:ln>
+                      <a:noFill/>
+                    </a:ln>
                   </pic:spPr>
                 </pic:pic>
               </a:graphicData>
@@ -8122,6 +7767,7 @@
           </wp:inline>
         </w:drawing>
       </w:r>
+      <w:bookmarkEnd w:id="22"/>
     </w:p>
     <w:p>
       <w:pPr>
@@ -8178,10 +7824,10 @@
           <w:noProof/>
         </w:rPr>
         <w:drawing>
-          <wp:inline distT="0" distB="0" distL="0" distR="0" wp14:anchorId="43549502" wp14:editId="1EE5585A">
-            <wp:extent cx="2997630" cy="2297526"/>
-            <wp:effectExtent l="0" t="0" r="0" b="7620"/>
-            <wp:docPr id="28" name="Immagine 28"/>
+          <wp:inline distT="0" distB="0" distL="0" distR="0">
+            <wp:extent cx="3829050" cy="3092450"/>
+            <wp:effectExtent l="0" t="0" r="0" b="0"/>
+            <wp:docPr id="8" name="Immagine 8"/>
             <wp:cNvGraphicFramePr>
               <a:graphicFrameLocks xmlns:a="http://schemas.openxmlformats.org/drawingml/2006/main" noChangeAspect="1"/>
             </wp:cNvGraphicFramePr>
@@ -8189,8 +7835,10 @@
               <a:graphicData uri="http://schemas.openxmlformats.org/drawingml/2006/picture">
                 <pic:pic xmlns:pic="http://schemas.openxmlformats.org/drawingml/2006/picture">
                   <pic:nvPicPr>
-                    <pic:cNvPr id="3" name="Schema logico.png"/>
-                    <pic:cNvPicPr/>
+                    <pic:cNvPr id="0" name="Picture 1"/>
+                    <pic:cNvPicPr>
+                      <a:picLocks noChangeAspect="1" noChangeArrowheads="1"/>
+                    </pic:cNvPicPr>
                   </pic:nvPicPr>
                   <pic:blipFill>
                     <a:blip r:embed="rId24">
@@ -8200,18 +7848,23 @@
                         </a:ext>
                       </a:extLst>
                     </a:blip>
+                    <a:srcRect/>
                     <a:stretch>
                       <a:fillRect/>
                     </a:stretch>
                   </pic:blipFill>
-                  <pic:spPr>
+                  <pic:spPr bwMode="auto">
                     <a:xfrm>
                       <a:off x="0" y="0"/>
-                      <a:ext cx="3004492" cy="2302785"/>
+                      <a:ext cx="3841644" cy="3102621"/>
                     </a:xfrm>
                     <a:prstGeom prst="rect">
                       <a:avLst/>
                     </a:prstGeom>
+                    <a:noFill/>
+                    <a:ln>
+                      <a:noFill/>
+                    </a:ln>
                   </pic:spPr>
                 </pic:pic>
               </a:graphicData>
@@ -8238,7 +7891,7 @@
           <w:sz w:val="28"/>
         </w:rPr>
       </w:pPr>
-      <w:bookmarkStart w:id="22" w:name="_Toc536005794"/>
+      <w:bookmarkStart w:id="23" w:name="_Toc536005794"/>
       <w:r>
         <w:rPr>
           <w:rFonts w:ascii="Century Gothic" w:hAnsi="Century Gothic"/>
@@ -8246,7 +7899,7 @@
         </w:rPr>
         <w:t>Struttura delle tabelle</w:t>
       </w:r>
-      <w:bookmarkEnd w:id="22"/>
+      <w:bookmarkEnd w:id="23"/>
     </w:p>
     <w:p>
       <w:pPr>
@@ -8612,7 +8265,6 @@
                 <w:sz w:val="28"/>
                 <w:szCs w:val="32"/>
               </w:rPr>
-              <w:lastRenderedPageBreak/>
               <w:t>PLACE (contiene informazioni sul luogo)</w:t>
             </w:r>
           </w:p>
@@ -9552,21 +9204,12 @@
                 <w:sz w:val="22"/>
               </w:rPr>
             </w:pPr>
-            <w:proofErr w:type="spellStart"/>
-            <w:r>
-              <w:rPr>
-                <w:rFonts w:ascii="Century Gothic" w:hAnsi="Century Gothic" w:cstheme="majorHAnsi"/>
-                <w:sz w:val="22"/>
-              </w:rPr>
-              <w:t>Foreign</w:t>
-            </w:r>
-            <w:proofErr w:type="spellEnd"/>
-            <w:r>
-              <w:rPr>
-                <w:rFonts w:ascii="Century Gothic" w:hAnsi="Century Gothic" w:cstheme="majorHAnsi"/>
-                <w:sz w:val="22"/>
-              </w:rPr>
-              <w:t xml:space="preserve"> </w:t>
+            <w:r>
+              <w:rPr>
+                <w:rFonts w:ascii="Century Gothic" w:hAnsi="Century Gothic" w:cstheme="majorHAnsi"/>
+                <w:sz w:val="22"/>
+              </w:rPr>
+              <w:t xml:space="preserve">Foreign </w:t>
             </w:r>
             <w:proofErr w:type="spellStart"/>
             <w:r>
@@ -9688,21 +9331,12 @@
                 <w:sz w:val="22"/>
               </w:rPr>
             </w:pPr>
-            <w:proofErr w:type="spellStart"/>
-            <w:r>
-              <w:rPr>
-                <w:rFonts w:ascii="Century Gothic" w:hAnsi="Century Gothic" w:cstheme="majorHAnsi"/>
-                <w:sz w:val="22"/>
-              </w:rPr>
-              <w:t>Foreign</w:t>
-            </w:r>
-            <w:proofErr w:type="spellEnd"/>
-            <w:r>
-              <w:rPr>
-                <w:rFonts w:ascii="Century Gothic" w:hAnsi="Century Gothic" w:cstheme="majorHAnsi"/>
-                <w:sz w:val="22"/>
-              </w:rPr>
-              <w:t xml:space="preserve"> </w:t>
+            <w:r>
+              <w:rPr>
+                <w:rFonts w:ascii="Century Gothic" w:hAnsi="Century Gothic" w:cstheme="majorHAnsi"/>
+                <w:sz w:val="22"/>
+              </w:rPr>
+              <w:t xml:space="preserve">Foreign </w:t>
             </w:r>
             <w:proofErr w:type="spellStart"/>
             <w:r>
@@ -10657,13 +10291,20 @@
                 <w:sz w:val="22"/>
               </w:rPr>
             </w:pPr>
+            <w:r>
+              <w:rPr>
+                <w:rFonts w:ascii="Century Gothic" w:hAnsi="Century Gothic" w:cstheme="majorHAnsi"/>
+                <w:sz w:val="22"/>
+              </w:rPr>
+              <w:t xml:space="preserve">Foreign </w:t>
+            </w:r>
             <w:proofErr w:type="spellStart"/>
             <w:r>
               <w:rPr>
                 <w:rFonts w:ascii="Century Gothic" w:hAnsi="Century Gothic" w:cstheme="majorHAnsi"/>
                 <w:sz w:val="22"/>
               </w:rPr>
-              <w:t>Foreign</w:t>
+              <w:t>key</w:t>
             </w:r>
             <w:proofErr w:type="spellEnd"/>
             <w:r>
@@ -10671,39 +10312,7 @@
                 <w:rFonts w:ascii="Century Gothic" w:hAnsi="Century Gothic" w:cstheme="majorHAnsi"/>
                 <w:sz w:val="22"/>
               </w:rPr>
-              <w:t xml:space="preserve"> </w:t>
-            </w:r>
-            <w:proofErr w:type="spellStart"/>
-            <w:r>
-              <w:rPr>
-                <w:rFonts w:ascii="Century Gothic" w:hAnsi="Century Gothic" w:cstheme="majorHAnsi"/>
-                <w:sz w:val="22"/>
-              </w:rPr>
-              <w:t>key</w:t>
-            </w:r>
-            <w:proofErr w:type="spellEnd"/>
-            <w:r>
-              <w:rPr>
-                <w:rFonts w:ascii="Century Gothic" w:hAnsi="Century Gothic" w:cstheme="majorHAnsi"/>
-                <w:sz w:val="22"/>
-              </w:rPr>
-              <w:t xml:space="preserve"> </w:t>
-            </w:r>
-            <w:proofErr w:type="spellStart"/>
-            <w:r>
-              <w:rPr>
-                <w:rFonts w:ascii="Century Gothic" w:hAnsi="Century Gothic" w:cstheme="majorHAnsi"/>
-                <w:sz w:val="22"/>
-              </w:rPr>
-              <w:t>Place</w:t>
-            </w:r>
-            <w:proofErr w:type="spellEnd"/>
-            <w:r>
-              <w:rPr>
-                <w:rFonts w:ascii="Century Gothic" w:hAnsi="Century Gothic" w:cstheme="majorHAnsi"/>
-                <w:sz w:val="22"/>
-              </w:rPr>
-              <w:t>;</w:t>
+              <w:t xml:space="preserve"> Place;</w:t>
             </w:r>
           </w:p>
           <w:p>
@@ -11201,16 +10810,14 @@
                 <w:szCs w:val="28"/>
               </w:rPr>
             </w:pPr>
-            <w:proofErr w:type="spellStart"/>
             <w:r>
               <w:rPr>
                 <w:rFonts w:ascii="Century Gothic" w:hAnsi="Century Gothic" w:cstheme="majorHAnsi"/>
                 <w:color w:val="FFFFFF" w:themeColor="background1"/>
                 <w:szCs w:val="28"/>
               </w:rPr>
-              <w:t>Sito_web</w:t>
-            </w:r>
-            <w:proofErr w:type="spellEnd"/>
+              <w:t>Fonte</w:t>
+            </w:r>
           </w:p>
         </w:tc>
         <w:tc>
@@ -11403,6 +11010,102 @@
           </w:p>
         </w:tc>
       </w:tr>
+      <w:tr>
+        <w:trPr>
+          <w:trHeight w:val="475"/>
+        </w:trPr>
+        <w:tc>
+          <w:tcPr>
+            <w:tcW w:w="3488" w:type="dxa"/>
+            <w:shd w:val="clear" w:color="auto" w:fill="4472C4" w:themeFill="accent5"/>
+          </w:tcPr>
+          <w:p>
+            <w:pPr>
+              <w:jc w:val="center"/>
+              <w:rPr>
+                <w:rFonts w:ascii="Century Gothic" w:hAnsi="Century Gothic" w:cstheme="majorHAnsi"/>
+                <w:color w:val="FFFFFF" w:themeColor="background1"/>
+                <w:szCs w:val="28"/>
+              </w:rPr>
+            </w:pPr>
+            <w:proofErr w:type="spellStart"/>
+            <w:r>
+              <w:rPr>
+                <w:rFonts w:ascii="Century Gothic" w:hAnsi="Century Gothic" w:cstheme="majorHAnsi"/>
+                <w:color w:val="FFFFFF" w:themeColor="background1"/>
+                <w:szCs w:val="28"/>
+              </w:rPr>
+              <w:t>ID_api</w:t>
+            </w:r>
+            <w:proofErr w:type="spellEnd"/>
+          </w:p>
+        </w:tc>
+        <w:tc>
+          <w:tcPr>
+            <w:tcW w:w="4445" w:type="dxa"/>
+            <w:gridSpan w:val="2"/>
+            <w:shd w:val="clear" w:color="auto" w:fill="DEEAF6" w:themeFill="accent1" w:themeFillTint="33"/>
+          </w:tcPr>
+          <w:p>
+            <w:pPr>
+              <w:jc w:val="center"/>
+              <w:rPr>
+                <w:rFonts w:ascii="Century Gothic" w:hAnsi="Century Gothic" w:cstheme="majorHAnsi"/>
+                <w:sz w:val="22"/>
+              </w:rPr>
+            </w:pPr>
+            <w:proofErr w:type="spellStart"/>
+            <w:r>
+              <w:rPr>
+                <w:rFonts w:ascii="Century Gothic" w:hAnsi="Century Gothic" w:cstheme="majorHAnsi"/>
+                <w:sz w:val="22"/>
+              </w:rPr>
+              <w:t>Not</w:t>
+            </w:r>
+            <w:proofErr w:type="spellEnd"/>
+            <w:r>
+              <w:rPr>
+                <w:rFonts w:ascii="Century Gothic" w:hAnsi="Century Gothic" w:cstheme="majorHAnsi"/>
+                <w:sz w:val="22"/>
+              </w:rPr>
+              <w:t xml:space="preserve"> </w:t>
+            </w:r>
+            <w:proofErr w:type="spellStart"/>
+            <w:r>
+              <w:rPr>
+                <w:rFonts w:ascii="Century Gothic" w:hAnsi="Century Gothic" w:cstheme="majorHAnsi"/>
+                <w:sz w:val="22"/>
+              </w:rPr>
+              <w:t>null</w:t>
+            </w:r>
+            <w:proofErr w:type="spellEnd"/>
+          </w:p>
+        </w:tc>
+        <w:tc>
+          <w:tcPr>
+            <w:tcW w:w="2534" w:type="dxa"/>
+            <w:shd w:val="clear" w:color="auto" w:fill="DEEAF6" w:themeFill="accent1" w:themeFillTint="33"/>
+          </w:tcPr>
+          <w:p>
+            <w:pPr>
+              <w:jc w:val="center"/>
+              <w:rPr>
+                <w:rFonts w:ascii="Century Gothic" w:hAnsi="Century Gothic" w:cstheme="majorHAnsi"/>
+                <w:sz w:val="22"/>
+              </w:rPr>
+            </w:pPr>
+            <w:proofErr w:type="spellStart"/>
+            <w:r>
+              <w:rPr>
+                <w:rFonts w:ascii="Century Gothic" w:hAnsi="Century Gothic" w:cstheme="majorHAnsi"/>
+                <w:sz w:val="22"/>
+              </w:rPr>
+              <w:t>Varchar</w:t>
+            </w:r>
+            <w:proofErr w:type="spellEnd"/>
+          </w:p>
+        </w:tc>
+      </w:tr>
     </w:tbl>
     <w:p>
       <w:pPr>
@@ -11422,7 +11125,7 @@
           <w:sz w:val="28"/>
         </w:rPr>
       </w:pPr>
-      <w:bookmarkStart w:id="23" w:name="_Toc536005795"/>
+      <w:bookmarkStart w:id="24" w:name="_Toc536005795"/>
       <w:r>
         <w:rPr>
           <w:rFonts w:ascii="Century Gothic" w:hAnsi="Century Gothic"/>
@@ -11430,7 +11133,7 @@
         </w:rPr>
         <w:t>Tavola dei volumi</w:t>
       </w:r>
-      <w:bookmarkEnd w:id="23"/>
+      <w:bookmarkEnd w:id="24"/>
     </w:p>
     <w:p>
       <w:pPr>
@@ -11804,7 +11507,6 @@
                 <w:sz w:val="22"/>
               </w:rPr>
             </w:pPr>
-            <w:proofErr w:type="spellStart"/>
             <w:r>
               <w:rPr>
                 <w:rFonts w:ascii="Century Gothic" w:hAnsi="Century Gothic" w:cstheme="majorHAnsi"/>
@@ -11813,7 +11515,6 @@
               </w:rPr>
               <w:t>Place</w:t>
             </w:r>
-            <w:proofErr w:type="spellEnd"/>
           </w:p>
         </w:tc>
         <w:tc>
@@ -12032,6 +11733,7 @@
                 <w:color w:val="FFFFFF" w:themeColor="background1"/>
                 <w:sz w:val="22"/>
               </w:rPr>
+              <w:lastRenderedPageBreak/>
               <w:t>Fatte da</w:t>
             </w:r>
           </w:p>
@@ -12095,16 +11797,15 @@
           <w:sz w:val="28"/>
         </w:rPr>
       </w:pPr>
-      <w:bookmarkStart w:id="24" w:name="_Toc536005796"/>
+      <w:bookmarkStart w:id="25" w:name="_Toc536005796"/>
       <w:r>
         <w:rPr>
           <w:rFonts w:ascii="Century Gothic" w:hAnsi="Century Gothic"/>
           <w:sz w:val="28"/>
         </w:rPr>
-        <w:lastRenderedPageBreak/>
         <w:t>Tavola delle operazioni</w:t>
       </w:r>
-      <w:bookmarkEnd w:id="24"/>
+      <w:bookmarkEnd w:id="25"/>
     </w:p>
     <w:p/>
     <w:tbl>
@@ -12675,7 +12376,7 @@
           <w:sz w:val="28"/>
         </w:rPr>
       </w:pPr>
-      <w:bookmarkStart w:id="25" w:name="_Toc536005797"/>
+      <w:bookmarkStart w:id="26" w:name="_Toc536005797"/>
       <w:r>
         <w:rPr>
           <w:rFonts w:ascii="Century Gothic" w:hAnsi="Century Gothic"/>
@@ -12683,7 +12384,7 @@
         </w:rPr>
         <w:t>Tavola degli accessi</w:t>
       </w:r>
-      <w:bookmarkEnd w:id="25"/>
+      <w:bookmarkEnd w:id="26"/>
     </w:p>
     <w:p/>
     <w:p>
@@ -13905,6 +13606,7 @@
                 <w:color w:val="FFFFFF" w:themeColor="background1"/>
                 <w:sz w:val="22"/>
               </w:rPr>
+              <w:lastRenderedPageBreak/>
               <w:t>Recensioni</w:t>
             </w:r>
           </w:p>
@@ -14622,7 +14324,6 @@
                 <w:sz w:val="22"/>
               </w:rPr>
             </w:pPr>
-            <w:proofErr w:type="spellStart"/>
             <w:r>
               <w:rPr>
                 <w:rFonts w:ascii="Century Gothic" w:hAnsi="Century Gothic" w:cstheme="majorHAnsi"/>
@@ -14631,7 +14332,6 @@
               </w:rPr>
               <w:t>Place</w:t>
             </w:r>
-            <w:proofErr w:type="spellEnd"/>
           </w:p>
         </w:tc>
         <w:tc>
@@ -14983,7 +14683,6 @@
                 <w:sz w:val="22"/>
               </w:rPr>
             </w:pPr>
-            <w:proofErr w:type="spellStart"/>
             <w:r>
               <w:rPr>
                 <w:rFonts w:ascii="Century Gothic" w:hAnsi="Century Gothic" w:cstheme="majorHAnsi"/>
@@ -14992,7 +14691,6 @@
               </w:rPr>
               <w:t>Place</w:t>
             </w:r>
-            <w:proofErr w:type="spellEnd"/>
           </w:p>
         </w:tc>
         <w:tc>
@@ -15310,7 +15008,7 @@
           <w:sz w:val="28"/>
         </w:rPr>
       </w:pPr>
-      <w:bookmarkStart w:id="26" w:name="_Toc536005798"/>
+      <w:bookmarkStart w:id="27" w:name="_Toc536005798"/>
       <w:r>
         <w:rPr>
           <w:rFonts w:ascii="Century Gothic" w:hAnsi="Century Gothic"/>
@@ -15318,7 +15016,7 @@
         </w:rPr>
         <w:t>Controllo degli accessi</w:t>
       </w:r>
-      <w:bookmarkEnd w:id="26"/>
+      <w:bookmarkEnd w:id="27"/>
     </w:p>
     <w:p>
       <w:pPr>
@@ -15381,23 +15079,7 @@
           <w:rFonts w:ascii="Garamond" w:hAnsi="Garamond"/>
           <w:sz w:val="28"/>
         </w:rPr>
-        <w:t>Ogniqualvolta un utente abbia intenzione di utilizzare una funzionalità contenuta all’interno dell’applicazione, e quindi di avviare una nuova sessione, dovrà effettuare l’accesso all’</w:t>
-      </w:r>
-      <w:proofErr w:type="spellStart"/>
-      <w:r>
-        <w:rPr>
-          <w:rFonts w:ascii="Garamond" w:hAnsi="Garamond"/>
-          <w:sz w:val="28"/>
-        </w:rPr>
-        <w:t>app</w:t>
-      </w:r>
-      <w:proofErr w:type="spellEnd"/>
-      <w:r>
-        <w:rPr>
-          <w:rFonts w:ascii="Garamond" w:hAnsi="Garamond"/>
-          <w:sz w:val="28"/>
-        </w:rPr>
-        <w:t xml:space="preserve"> che in automatico risalirà al suo id tramite il codice IMEE del cellulare.</w:t>
+        <w:t>Ogniqualvolta un utente abbia intenzione di utilizzare una funzionalità contenuta all’interno dell’applicazione, e quindi di avviare una nuova sessione, dovrà effettuare l’accesso all’app che in automatico risalirà al suo id tramite il codice IMEE del cellulare.</w:t>
       </w:r>
     </w:p>
     <w:p>
@@ -15413,23 +15095,8 @@
           <w:rFonts w:ascii="Garamond" w:hAnsi="Garamond"/>
           <w:sz w:val="28"/>
         </w:rPr>
-        <w:t>La sessione di utilizzo verrà terminata alla chiusura dell’</w:t>
-      </w:r>
-      <w:proofErr w:type="spellStart"/>
-      <w:r>
-        <w:rPr>
-          <w:rFonts w:ascii="Garamond" w:hAnsi="Garamond"/>
-          <w:sz w:val="28"/>
-        </w:rPr>
-        <w:t>app</w:t>
-      </w:r>
-      <w:proofErr w:type="spellEnd"/>
-      <w:r>
-        <w:rPr>
-          <w:rFonts w:ascii="Garamond" w:hAnsi="Garamond"/>
-          <w:sz w:val="28"/>
-        </w:rPr>
-        <w:t>.</w:t>
+        <w:lastRenderedPageBreak/>
+        <w:t>La sessione di utilizzo verrà terminata alla chiusura dell’app.</w:t>
       </w:r>
     </w:p>
     <w:p>
@@ -15591,7 +15258,6 @@
                 <w:rFonts w:ascii="Century Gothic" w:hAnsi="Century Gothic"/>
                 <w:noProof/>
               </w:rPr>
-              <w:lastRenderedPageBreak/>
               <mc:AlternateContent>
                 <mc:Choice Requires="wps">
                   <w:drawing>
@@ -16384,7 +16050,7 @@
           <w:u w:val="single"/>
         </w:rPr>
       </w:pPr>
-      <w:bookmarkStart w:id="27" w:name="_Toc536005799"/>
+      <w:bookmarkStart w:id="28" w:name="_Toc536005799"/>
       <w:r>
         <w:rPr>
           <w:rFonts w:ascii="Century Gothic" w:hAnsi="Century Gothic"/>
@@ -16394,7 +16060,7 @@
         </w:rPr>
         <w:t>Controllo del flusso globale del sistema</w:t>
       </w:r>
-      <w:bookmarkEnd w:id="27"/>
+      <w:bookmarkEnd w:id="28"/>
     </w:p>
     <w:p>
       <w:pPr>
@@ -16550,25 +16216,7 @@
           <w:sz w:val="28"/>
           <w:szCs w:val="28"/>
         </w:rPr>
-        <w:t xml:space="preserve"> Model-</w:t>
-      </w:r>
-      <w:proofErr w:type="spellStart"/>
-      <w:r>
-        <w:rPr>
-          <w:rFonts w:ascii="Garamond" w:hAnsi="Garamond"/>
-          <w:sz w:val="28"/>
-          <w:szCs w:val="28"/>
-        </w:rPr>
-        <w:t>View</w:t>
-      </w:r>
-      <w:proofErr w:type="spellEnd"/>
-      <w:r>
-        <w:rPr>
-          <w:rFonts w:ascii="Garamond" w:hAnsi="Garamond"/>
-          <w:sz w:val="28"/>
-          <w:szCs w:val="28"/>
-        </w:rPr>
-        <w:t>-Control.</w:t>
+        <w:t xml:space="preserve"> Model-View-Control.</w:t>
       </w:r>
     </w:p>
     <w:p>
@@ -16591,7 +16239,7 @@
           <w:u w:val="single"/>
         </w:rPr>
       </w:pPr>
-      <w:bookmarkStart w:id="28" w:name="_Toc536005800"/>
+      <w:bookmarkStart w:id="29" w:name="_Toc536005800"/>
       <w:r>
         <w:rPr>
           <w:rFonts w:ascii="Century Gothic" w:hAnsi="Century Gothic"/>
@@ -16611,7 +16259,7 @@
         </w:rPr>
         <w:t>Boundary</w:t>
       </w:r>
-      <w:bookmarkEnd w:id="28"/>
+      <w:bookmarkEnd w:id="29"/>
       <w:proofErr w:type="spellEnd"/>
     </w:p>
     <w:p>
@@ -16658,7 +16306,7 @@
           <w:rStyle w:val="fontstyle21"/>
           <w:sz w:val="28"/>
         </w:rPr>
-        <w:t>Distinguiamo l’avvio dell’</w:t>
+        <w:t>Distinguiamo l’avvio dell’app “</w:t>
       </w:r>
       <w:proofErr w:type="spellStart"/>
       <w:r>
@@ -16666,7 +16314,7 @@
           <w:rStyle w:val="fontstyle21"/>
           <w:sz w:val="28"/>
         </w:rPr>
-        <w:t>app</w:t>
+        <w:t>YouthClub</w:t>
       </w:r>
       <w:proofErr w:type="spellEnd"/>
       <w:r>
@@ -16674,23 +16322,45 @@
           <w:rStyle w:val="fontstyle21"/>
           <w:sz w:val="28"/>
         </w:rPr>
-        <w:t xml:space="preserve"> “</w:t>
-      </w:r>
-      <w:proofErr w:type="spellStart"/>
+        <w:t>” in lato server e in lato client:</w:t>
+      </w:r>
+      <w:r>
+        <w:rPr>
+          <w:rFonts w:ascii="Garamond" w:hAnsi="Garamond"/>
+          <w:color w:val="000000"/>
+          <w:sz w:val="28"/>
+        </w:rPr>
+        <w:br/>
+      </w:r>
+      <w:r>
+        <w:rPr>
+          <w:rStyle w:val="fontstyle31"/>
+          <w:rFonts w:ascii="Garamond" w:hAnsi="Garamond"/>
+          <w:sz w:val="28"/>
+        </w:rPr>
+        <w:sym w:font="Symbol" w:char="F02D"/>
+      </w:r>
       <w:r>
         <w:rPr>
           <w:rStyle w:val="fontstyle21"/>
           <w:sz w:val="28"/>
         </w:rPr>
-        <w:t>YouthClub</w:t>
-      </w:r>
-      <w:proofErr w:type="spellEnd"/>
+        <w:t>Server: l’avvio avviene nel momento in cui viene avviato il server Tomcat dalla macchina su cui</w:t>
+      </w:r>
+      <w:r>
+        <w:rPr>
+          <w:rFonts w:ascii="Garamond" w:hAnsi="Garamond"/>
+          <w:color w:val="000000"/>
+          <w:sz w:val="28"/>
+        </w:rPr>
+        <w:br/>
+      </w:r>
       <w:r>
         <w:rPr>
           <w:rStyle w:val="fontstyle21"/>
           <w:sz w:val="28"/>
         </w:rPr>
-        <w:t>” in lato server e in lato client:</w:t>
+        <w:t>risiede;</w:t>
       </w:r>
       <w:r>
         <w:rPr>
@@ -16713,77 +16383,7 @@
           <w:rStyle w:val="fontstyle21"/>
           <w:sz w:val="28"/>
         </w:rPr>
-        <w:t xml:space="preserve">Server: l’avvio avviene nel momento in cui viene avviato il server </w:t>
-      </w:r>
-      <w:proofErr w:type="spellStart"/>
-      <w:r>
-        <w:rPr>
-          <w:rStyle w:val="fontstyle21"/>
-          <w:sz w:val="28"/>
-        </w:rPr>
-        <w:t>Tomcat</w:t>
-      </w:r>
-      <w:proofErr w:type="spellEnd"/>
-      <w:r>
-        <w:rPr>
-          <w:rStyle w:val="fontstyle21"/>
-          <w:sz w:val="28"/>
-        </w:rPr>
-        <w:t xml:space="preserve"> dalla macchina su cui</w:t>
-      </w:r>
-      <w:r>
-        <w:rPr>
-          <w:rFonts w:ascii="Garamond" w:hAnsi="Garamond"/>
-          <w:color w:val="000000"/>
-          <w:sz w:val="28"/>
-        </w:rPr>
-        <w:br/>
-      </w:r>
-      <w:r>
-        <w:rPr>
-          <w:rStyle w:val="fontstyle21"/>
-          <w:sz w:val="28"/>
-        </w:rPr>
-        <w:t>risiede;</w:t>
-      </w:r>
-      <w:r>
-        <w:rPr>
-          <w:rFonts w:ascii="Garamond" w:hAnsi="Garamond"/>
-          <w:color w:val="000000"/>
-          <w:sz w:val="28"/>
-        </w:rPr>
-        <w:br/>
-      </w:r>
-      <w:r>
-        <w:rPr>
-          <w:rStyle w:val="fontstyle31"/>
-          <w:rFonts w:ascii="Garamond" w:hAnsi="Garamond"/>
-          <w:sz w:val="28"/>
-        </w:rPr>
-        <w:sym w:font="Symbol" w:char="F02D"/>
-      </w:r>
-      <w:r>
-        <w:rPr>
-          <w:rStyle w:val="fontstyle21"/>
-          <w:sz w:val="28"/>
-        </w:rPr>
-        <w:t>Client: l’avvio avviene ogni volta che l’Utente accede all’</w:t>
-      </w:r>
-      <w:proofErr w:type="spellStart"/>
-      <w:r>
-        <w:rPr>
-          <w:rStyle w:val="fontstyle21"/>
-          <w:sz w:val="28"/>
-        </w:rPr>
-        <w:t>app</w:t>
-      </w:r>
-      <w:proofErr w:type="spellEnd"/>
-      <w:r>
-        <w:rPr>
-          <w:rStyle w:val="fontstyle21"/>
-          <w:sz w:val="28"/>
-        </w:rPr>
-        <w:t>. Quando ciò avviene viene presentata un’interfaccia che permette</w:t>
+        <w:t>Client: l’avvio avviene ogni volta che l’Utente accede all’app. Quando ciò avviene viene presentata un’interfaccia che permette</w:t>
       </w:r>
       <w:r>
         <w:rPr>
@@ -16850,38 +16450,30 @@
           <w:rStyle w:val="fontstyle21"/>
           <w:sz w:val="28"/>
         </w:rPr>
-        <w:t>Client: la terminazione avviene al momento della chiusura dell’</w:t>
-      </w:r>
-      <w:proofErr w:type="spellStart"/>
+        <w:t>Client: la terminazione avviene al momento della chiusura dell’app da</w:t>
+      </w:r>
+      <w:r>
+        <w:rPr>
+          <w:rFonts w:ascii="Garamond" w:hAnsi="Garamond"/>
+          <w:color w:val="000000"/>
+          <w:sz w:val="28"/>
+        </w:rPr>
+        <w:t xml:space="preserve"> </w:t>
+      </w:r>
       <w:r>
         <w:rPr>
           <w:rStyle w:val="fontstyle21"/>
           <w:sz w:val="28"/>
         </w:rPr>
-        <w:t>app</w:t>
-      </w:r>
-      <w:proofErr w:type="spellEnd"/>
+        <w:t xml:space="preserve">parte dello </w:t>
+      </w:r>
       <w:r>
         <w:rPr>
           <w:rStyle w:val="fontstyle21"/>
           <w:sz w:val="28"/>
         </w:rPr>
-        <w:t xml:space="preserve"> da</w:t>
-      </w:r>
-      <w:r>
-        <w:rPr>
-          <w:rFonts w:ascii="Garamond" w:hAnsi="Garamond"/>
-          <w:color w:val="000000"/>
-          <w:sz w:val="28"/>
-        </w:rPr>
-        <w:t xml:space="preserve"> </w:t>
-      </w:r>
-      <w:r>
-        <w:rPr>
-          <w:rStyle w:val="fontstyle21"/>
-          <w:sz w:val="28"/>
-        </w:rPr>
-        <w:t>parte dello stesso. Quando ciò avviene vengono interrotte tutte le operazioni non concluse o</w:t>
+        <w:lastRenderedPageBreak/>
+        <w:t>stesso. Quando ciò avviene vengono interrotte tutte le operazioni non concluse o</w:t>
       </w:r>
       <w:r>
         <w:rPr>
@@ -17008,25 +16600,7 @@
           <w:color w:val="000000"/>
           <w:sz w:val="28"/>
         </w:rPr>
-        <w:t xml:space="preserve">Il sistema conosce il luogo ma </w:t>
-      </w:r>
-      <w:proofErr w:type="spellStart"/>
-      <w:r>
-        <w:rPr>
-          <w:rFonts w:ascii="Garamond" w:hAnsi="Garamond"/>
-          <w:color w:val="000000"/>
-          <w:sz w:val="28"/>
-        </w:rPr>
-        <w:t>MySQL</w:t>
-      </w:r>
-      <w:proofErr w:type="spellEnd"/>
-      <w:r>
-        <w:rPr>
-          <w:rFonts w:ascii="Garamond" w:hAnsi="Garamond"/>
-          <w:color w:val="000000"/>
-          <w:sz w:val="28"/>
-        </w:rPr>
-        <w:t xml:space="preserve"> smette di funzionare.</w:t>
+        <w:t>Il sistema conosce il luogo ma MySQL smette di funzionare.</w:t>
       </w:r>
     </w:p>
     <w:p>
@@ -17826,19 +17400,11 @@
                 <w:rFonts w:ascii="Garamond" w:hAnsi="Garamond"/>
               </w:rPr>
             </w:pPr>
-            <w:proofErr w:type="spellStart"/>
             <w:r>
               <w:rPr>
                 <w:rFonts w:ascii="Garamond" w:hAnsi="Garamond"/>
               </w:rPr>
-              <w:t>Failure</w:t>
-            </w:r>
-            <w:proofErr w:type="spellEnd"/>
-            <w:r>
-              <w:rPr>
-                <w:rFonts w:ascii="Garamond" w:hAnsi="Garamond"/>
-              </w:rPr>
-              <w:t xml:space="preserve"> luogo</w:t>
+              <w:t>Failure luogo</w:t>
             </w:r>
           </w:p>
         </w:tc>
@@ -18107,7 +17673,6 @@
                 <w:rFonts w:ascii="Garamond" w:hAnsi="Garamond"/>
                 <w:b/>
               </w:rPr>
-              <w:lastRenderedPageBreak/>
               <w:t>Nome Use Case:</w:t>
             </w:r>
           </w:p>
@@ -18128,19 +17693,11 @@
                 <w:rFonts w:ascii="Garamond" w:hAnsi="Garamond"/>
               </w:rPr>
             </w:pPr>
-            <w:proofErr w:type="spellStart"/>
             <w:r>
               <w:rPr>
                 <w:rFonts w:ascii="Garamond" w:hAnsi="Garamond"/>
               </w:rPr>
-              <w:t>Failure</w:t>
-            </w:r>
-            <w:proofErr w:type="spellEnd"/>
-            <w:r>
-              <w:rPr>
-                <w:rFonts w:ascii="Garamond" w:hAnsi="Garamond"/>
-              </w:rPr>
-              <w:t xml:space="preserve"> database</w:t>
+              <w:t>Failure database</w:t>
             </w:r>
           </w:p>
         </w:tc>
@@ -18314,19 +17871,11 @@
                 <w:rFonts w:ascii="Garamond" w:hAnsi="Garamond"/>
               </w:rPr>
             </w:pPr>
-            <w:proofErr w:type="spellStart"/>
             <w:r>
               <w:rPr>
                 <w:rFonts w:ascii="Garamond" w:hAnsi="Garamond"/>
               </w:rPr>
-              <w:t>MySQL</w:t>
-            </w:r>
-            <w:proofErr w:type="spellEnd"/>
-            <w:r>
-              <w:rPr>
-                <w:rFonts w:ascii="Garamond" w:hAnsi="Garamond"/>
-              </w:rPr>
-              <w:t xml:space="preserve"> smette di funzionare ed emette un eccezione</w:t>
+              <w:t>MySQL smette di funzionare ed emette un eccezione</w:t>
             </w:r>
           </w:p>
         </w:tc>
@@ -18353,7 +17902,7 @@
           <w:u w:val="single"/>
         </w:rPr>
       </w:pPr>
-      <w:bookmarkStart w:id="29" w:name="_Toc536005801"/>
+      <w:bookmarkStart w:id="30" w:name="_Toc536005801"/>
       <w:r>
         <w:rPr>
           <w:rFonts w:ascii="Century Gothic" w:hAnsi="Century Gothic"/>
@@ -18372,7 +17921,7 @@
         </w:rPr>
         <w:t>Servizi dei sottosistemi</w:t>
       </w:r>
-      <w:bookmarkEnd w:id="29"/>
+      <w:bookmarkEnd w:id="30"/>
     </w:p>
     <w:p>
       <w:pPr>
@@ -18410,8 +17959,8 @@
           <w:lang w:eastAsia="it-IT"/>
         </w:rPr>
       </w:pPr>
-      <w:bookmarkStart w:id="30" w:name="_Toc536005802"/>
-      <w:bookmarkEnd w:id="30"/>
+      <w:bookmarkStart w:id="31" w:name="_Toc536005802"/>
+      <w:bookmarkEnd w:id="31"/>
     </w:p>
     <w:p>
       <w:pPr>
@@ -18423,7 +17972,7 @@
           <w:u w:val="single"/>
         </w:rPr>
       </w:pPr>
-      <w:bookmarkStart w:id="31" w:name="_Toc536005803"/>
+      <w:bookmarkStart w:id="32" w:name="_Toc536005803"/>
       <w:r>
         <w:rPr>
           <w:rFonts w:ascii="Century Gothic" w:hAnsi="Century Gothic"/>
@@ -18433,7 +17982,7 @@
         </w:rPr>
         <w:t>Gestione Ricerca</w:t>
       </w:r>
-      <w:bookmarkEnd w:id="31"/>
+      <w:bookmarkEnd w:id="32"/>
     </w:p>
     <w:tbl>
       <w:tblPr>
@@ -18737,7 +18286,7 @@
           <w:u w:val="single"/>
         </w:rPr>
       </w:pPr>
-      <w:bookmarkStart w:id="32" w:name="_Toc536005804"/>
+      <w:bookmarkStart w:id="33" w:name="_Toc536005804"/>
       <w:r>
         <w:rPr>
           <w:rFonts w:ascii="Century Gothic" w:hAnsi="Century Gothic"/>
@@ -18747,7 +18296,7 @@
         </w:rPr>
         <w:t>Gestione Api</w:t>
       </w:r>
-      <w:bookmarkEnd w:id="32"/>
+      <w:bookmarkEnd w:id="33"/>
     </w:p>
     <w:p>
       <w:pPr>
@@ -19096,17 +18645,9 @@
                 <w:sz w:val="22"/>
                 <w:szCs w:val="22"/>
               </w:rPr>
-              <w:t xml:space="preserve">Google </w:t>
-            </w:r>
-            <w:proofErr w:type="spellStart"/>
-            <w:r>
-              <w:rPr>
-                <w:sz w:val="22"/>
-                <w:szCs w:val="22"/>
-              </w:rPr>
-              <w:t>Place</w:t>
-            </w:r>
-            <w:proofErr w:type="spellEnd"/>
+              <w:lastRenderedPageBreak/>
+              <w:t>Google Place</w:t>
+            </w:r>
           </w:p>
         </w:tc>
         <w:tc>
@@ -19169,7 +18710,6 @@
                 <w:sz w:val="22"/>
                 <w:szCs w:val="22"/>
               </w:rPr>
-              <w:lastRenderedPageBreak/>
               <w:t>Yelp</w:t>
             </w:r>
             <w:proofErr w:type="spellEnd"/>
@@ -19192,23 +18732,7 @@
                 <w:sz w:val="22"/>
                 <w:szCs w:val="22"/>
               </w:rPr>
-              <w:t xml:space="preserve">Si occupa dell’autenticazione su determinati </w:t>
-            </w:r>
-            <w:proofErr w:type="spellStart"/>
-            <w:r>
-              <w:rPr>
-                <w:sz w:val="22"/>
-                <w:szCs w:val="22"/>
-              </w:rPr>
-              <w:t>endpoint</w:t>
-            </w:r>
-            <w:proofErr w:type="spellEnd"/>
-            <w:r>
-              <w:rPr>
-                <w:sz w:val="22"/>
-                <w:szCs w:val="22"/>
-              </w:rPr>
-              <w:t xml:space="preserve"> ed ottenere la lista dei locali</w:t>
+              <w:t>Si occupa dell’autenticazione su determinati endpoint ed ottenere la lista dei locali</w:t>
             </w:r>
           </w:p>
         </w:tc>
@@ -19311,7 +18835,7 @@
           <w:u w:val="single"/>
         </w:rPr>
       </w:pPr>
-      <w:bookmarkStart w:id="33" w:name="_Toc536005805"/>
+      <w:bookmarkStart w:id="34" w:name="_Toc536005805"/>
       <w:r>
         <w:rPr>
           <w:rFonts w:ascii="Century Gothic" w:hAnsi="Century Gothic"/>
@@ -19321,7 +18845,7 @@
         </w:rPr>
         <w:t>Gestione Recensione</w:t>
       </w:r>
-      <w:bookmarkEnd w:id="33"/>
+      <w:bookmarkEnd w:id="34"/>
     </w:p>
     <w:tbl>
       <w:tblPr>
@@ -19669,8 +19193,6 @@
           <w:u w:val="single"/>
         </w:rPr>
       </w:pPr>
-      <w:bookmarkStart w:id="34" w:name="_GoBack"/>
-      <w:bookmarkEnd w:id="34"/>
     </w:p>
     <w:p>
       <w:pPr>
@@ -19952,7 +19474,7 @@
 </file>
 
 <file path=word/endnotes.xml><?xml version="1.0" encoding="utf-8"?>
-<w:endnotes xmlns:wpc="http://schemas.microsoft.com/office/word/2010/wordprocessingCanvas" xmlns:cx="http://schemas.microsoft.com/office/drawing/2014/chartex" xmlns:mc="http://schemas.openxmlformats.org/markup-compatibility/2006" xmlns:o="urn:schemas-microsoft-com:office:office" xmlns:r="http://schemas.openxmlformats.org/officeDocument/2006/relationships" xmlns:m="http://schemas.openxmlformats.org/officeDocument/2006/math" xmlns:v="urn:schemas-microsoft-com:vml" xmlns:wp14="http://schemas.microsoft.com/office/word/2010/wordprocessingDrawing" xmlns:wp="http://schemas.openxmlformats.org/drawingml/2006/wordprocessingDrawing" xmlns:w10="urn:schemas-microsoft-com:office:word" xmlns:w="http://schemas.openxmlformats.org/wordprocessingml/2006/main" xmlns:w14="http://schemas.microsoft.com/office/word/2010/wordml" xmlns:w15="http://schemas.microsoft.com/office/word/2012/wordml" xmlns:w16se="http://schemas.microsoft.com/office/word/2015/wordml/symex" xmlns:wpg="http://schemas.microsoft.com/office/word/2010/wordprocessingGroup" xmlns:wpi="http://schemas.microsoft.com/office/word/2010/wordprocessingInk" xmlns:wne="http://schemas.microsoft.com/office/word/2006/wordml" xmlns:wps="http://schemas.microsoft.com/office/word/2010/wordprocessingShape" mc:Ignorable="w14 w15 w16se wp14">
+<w:endnotes xmlns:wpc="http://schemas.microsoft.com/office/word/2010/wordprocessingCanvas" xmlns:cx="http://schemas.microsoft.com/office/drawing/2014/chartex" xmlns:cx1="http://schemas.microsoft.com/office/drawing/2015/9/8/chartex" xmlns:cx2="http://schemas.microsoft.com/office/drawing/2015/10/21/chartex" xmlns:cx3="http://schemas.microsoft.com/office/drawing/2016/5/9/chartex" xmlns:cx4="http://schemas.microsoft.com/office/drawing/2016/5/10/chartex" xmlns:cx5="http://schemas.microsoft.com/office/drawing/2016/5/11/chartex" xmlns:cx6="http://schemas.microsoft.com/office/drawing/2016/5/12/chartex" xmlns:cx7="http://schemas.microsoft.com/office/drawing/2016/5/13/chartex" xmlns:cx8="http://schemas.microsoft.com/office/drawing/2016/5/14/chartex" xmlns:mc="http://schemas.openxmlformats.org/markup-compatibility/2006" xmlns:aink="http://schemas.microsoft.com/office/drawing/2016/ink" xmlns:am3d="http://schemas.microsoft.com/office/drawing/2017/model3d" xmlns:o="urn:schemas-microsoft-com:office:office" xmlns:r="http://schemas.openxmlformats.org/officeDocument/2006/relationships" xmlns:m="http://schemas.openxmlformats.org/officeDocument/2006/math" xmlns:v="urn:schemas-microsoft-com:vml" xmlns:wp14="http://schemas.microsoft.com/office/word/2010/wordprocessingDrawing" xmlns:wp="http://schemas.openxmlformats.org/drawingml/2006/wordprocessingDrawing" xmlns:w10="urn:schemas-microsoft-com:office:word" xmlns:w="http://schemas.openxmlformats.org/wordprocessingml/2006/main" xmlns:w14="http://schemas.microsoft.com/office/word/2010/wordml" xmlns:w15="http://schemas.microsoft.com/office/word/2012/wordml" xmlns:w16cid="http://schemas.microsoft.com/office/word/2016/wordml/cid" xmlns:w16se="http://schemas.microsoft.com/office/word/2015/wordml/symex" xmlns:wpg="http://schemas.microsoft.com/office/word/2010/wordprocessingGroup" xmlns:wpi="http://schemas.microsoft.com/office/word/2010/wordprocessingInk" xmlns:wne="http://schemas.microsoft.com/office/word/2006/wordml" xmlns:wps="http://schemas.microsoft.com/office/word/2010/wordprocessingShape" mc:Ignorable="w14 w15 w16se w16cid wp14">
   <w:endnote w:type="separator" w:id="-1">
     <w:p>
       <w:r>
@@ -19971,7 +19493,7 @@
 </file>
 
 <file path=word/footer1.xml><?xml version="1.0" encoding="utf-8"?>
-<w:ftr xmlns:wpc="http://schemas.microsoft.com/office/word/2010/wordprocessingCanvas" xmlns:cx="http://schemas.microsoft.com/office/drawing/2014/chartex" xmlns:mc="http://schemas.openxmlformats.org/markup-compatibility/2006" xmlns:o="urn:schemas-microsoft-com:office:office" xmlns:r="http://schemas.openxmlformats.org/officeDocument/2006/relationships" xmlns:m="http://schemas.openxmlformats.org/officeDocument/2006/math" xmlns:v="urn:schemas-microsoft-com:vml" xmlns:wp14="http://schemas.microsoft.com/office/word/2010/wordprocessingDrawing" xmlns:wp="http://schemas.openxmlformats.org/drawingml/2006/wordprocessingDrawing" xmlns:w10="urn:schemas-microsoft-com:office:word" xmlns:w="http://schemas.openxmlformats.org/wordprocessingml/2006/main" xmlns:w14="http://schemas.microsoft.com/office/word/2010/wordml" xmlns:w15="http://schemas.microsoft.com/office/word/2012/wordml" xmlns:w16se="http://schemas.microsoft.com/office/word/2015/wordml/symex" xmlns:wpg="http://schemas.microsoft.com/office/word/2010/wordprocessingGroup" xmlns:wpi="http://schemas.microsoft.com/office/word/2010/wordprocessingInk" xmlns:wne="http://schemas.microsoft.com/office/word/2006/wordml" xmlns:wps="http://schemas.microsoft.com/office/word/2010/wordprocessingShape" mc:Ignorable="w14 w15 w16se wp14">
+<w:ftr xmlns:wpc="http://schemas.microsoft.com/office/word/2010/wordprocessingCanvas" xmlns:cx="http://schemas.microsoft.com/office/drawing/2014/chartex" xmlns:cx1="http://schemas.microsoft.com/office/drawing/2015/9/8/chartex" xmlns:cx2="http://schemas.microsoft.com/office/drawing/2015/10/21/chartex" xmlns:cx3="http://schemas.microsoft.com/office/drawing/2016/5/9/chartex" xmlns:cx4="http://schemas.microsoft.com/office/drawing/2016/5/10/chartex" xmlns:cx5="http://schemas.microsoft.com/office/drawing/2016/5/11/chartex" xmlns:cx6="http://schemas.microsoft.com/office/drawing/2016/5/12/chartex" xmlns:cx7="http://schemas.microsoft.com/office/drawing/2016/5/13/chartex" xmlns:cx8="http://schemas.microsoft.com/office/drawing/2016/5/14/chartex" xmlns:mc="http://schemas.openxmlformats.org/markup-compatibility/2006" xmlns:aink="http://schemas.microsoft.com/office/drawing/2016/ink" xmlns:am3d="http://schemas.microsoft.com/office/drawing/2017/model3d" xmlns:o="urn:schemas-microsoft-com:office:office" xmlns:r="http://schemas.openxmlformats.org/officeDocument/2006/relationships" xmlns:m="http://schemas.openxmlformats.org/officeDocument/2006/math" xmlns:v="urn:schemas-microsoft-com:vml" xmlns:wp14="http://schemas.microsoft.com/office/word/2010/wordprocessingDrawing" xmlns:wp="http://schemas.openxmlformats.org/drawingml/2006/wordprocessingDrawing" xmlns:w10="urn:schemas-microsoft-com:office:word" xmlns:w="http://schemas.openxmlformats.org/wordprocessingml/2006/main" xmlns:w14="http://schemas.microsoft.com/office/word/2010/wordml" xmlns:w15="http://schemas.microsoft.com/office/word/2012/wordml" xmlns:w16cid="http://schemas.microsoft.com/office/word/2016/wordml/cid" xmlns:w16se="http://schemas.microsoft.com/office/word/2015/wordml/symex" xmlns:wpg="http://schemas.microsoft.com/office/word/2010/wordprocessingGroup" xmlns:wpi="http://schemas.microsoft.com/office/word/2010/wordprocessingInk" xmlns:wne="http://schemas.microsoft.com/office/word/2006/wordml" xmlns:wps="http://schemas.microsoft.com/office/word/2010/wordprocessingShape" mc:Ignorable="w14 w15 w16se w16cid wp14">
   <w:tbl>
     <w:tblPr>
       <w:tblW w:w="0" w:type="auto"/>
@@ -20071,19 +19593,19 @@
 </file>
 
 <file path=word/footer2.xml><?xml version="1.0" encoding="utf-8"?>
-<w:ftr xmlns:wpc="http://schemas.microsoft.com/office/word/2010/wordprocessingCanvas" xmlns:cx="http://schemas.microsoft.com/office/drawing/2014/chartex" xmlns:mc="http://schemas.openxmlformats.org/markup-compatibility/2006" xmlns:o="urn:schemas-microsoft-com:office:office" xmlns:r="http://schemas.openxmlformats.org/officeDocument/2006/relationships" xmlns:m="http://schemas.openxmlformats.org/officeDocument/2006/math" xmlns:v="urn:schemas-microsoft-com:vml" xmlns:wp14="http://schemas.microsoft.com/office/word/2010/wordprocessingDrawing" xmlns:wp="http://schemas.openxmlformats.org/drawingml/2006/wordprocessingDrawing" xmlns:w10="urn:schemas-microsoft-com:office:word" xmlns:w="http://schemas.openxmlformats.org/wordprocessingml/2006/main" xmlns:w14="http://schemas.microsoft.com/office/word/2010/wordml" xmlns:w15="http://schemas.microsoft.com/office/word/2012/wordml" xmlns:w16se="http://schemas.microsoft.com/office/word/2015/wordml/symex" xmlns:wpg="http://schemas.microsoft.com/office/word/2010/wordprocessingGroup" xmlns:wpi="http://schemas.microsoft.com/office/word/2010/wordprocessingInk" xmlns:wne="http://schemas.microsoft.com/office/word/2006/wordml" xmlns:wps="http://schemas.microsoft.com/office/word/2010/wordprocessingShape" mc:Ignorable="w14 w15 w16se wp14">
+<w:ftr xmlns:wpc="http://schemas.microsoft.com/office/word/2010/wordprocessingCanvas" xmlns:cx="http://schemas.microsoft.com/office/drawing/2014/chartex" xmlns:cx1="http://schemas.microsoft.com/office/drawing/2015/9/8/chartex" xmlns:cx2="http://schemas.microsoft.com/office/drawing/2015/10/21/chartex" xmlns:cx3="http://schemas.microsoft.com/office/drawing/2016/5/9/chartex" xmlns:cx4="http://schemas.microsoft.com/office/drawing/2016/5/10/chartex" xmlns:cx5="http://schemas.microsoft.com/office/drawing/2016/5/11/chartex" xmlns:cx6="http://schemas.microsoft.com/office/drawing/2016/5/12/chartex" xmlns:cx7="http://schemas.microsoft.com/office/drawing/2016/5/13/chartex" xmlns:cx8="http://schemas.microsoft.com/office/drawing/2016/5/14/chartex" xmlns:mc="http://schemas.openxmlformats.org/markup-compatibility/2006" xmlns:aink="http://schemas.microsoft.com/office/drawing/2016/ink" xmlns:am3d="http://schemas.microsoft.com/office/drawing/2017/model3d" xmlns:o="urn:schemas-microsoft-com:office:office" xmlns:r="http://schemas.openxmlformats.org/officeDocument/2006/relationships" xmlns:m="http://schemas.openxmlformats.org/officeDocument/2006/math" xmlns:v="urn:schemas-microsoft-com:vml" xmlns:wp14="http://schemas.microsoft.com/office/word/2010/wordprocessingDrawing" xmlns:wp="http://schemas.openxmlformats.org/drawingml/2006/wordprocessingDrawing" xmlns:w10="urn:schemas-microsoft-com:office:word" xmlns:w="http://schemas.openxmlformats.org/wordprocessingml/2006/main" xmlns:w14="http://schemas.microsoft.com/office/word/2010/wordml" xmlns:w15="http://schemas.microsoft.com/office/word/2012/wordml" xmlns:w16cid="http://schemas.microsoft.com/office/word/2016/wordml/cid" xmlns:w16se="http://schemas.microsoft.com/office/word/2015/wordml/symex" xmlns:wpg="http://schemas.microsoft.com/office/word/2010/wordprocessingGroup" xmlns:wpi="http://schemas.microsoft.com/office/word/2010/wordprocessingInk" xmlns:wne="http://schemas.microsoft.com/office/word/2006/wordml" xmlns:wps="http://schemas.microsoft.com/office/word/2010/wordprocessingShape" mc:Ignorable="w14 w15 w16se w16cid wp14">
   <w:p/>
 </w:ftr>
 </file>
 
 <file path=word/footer3.xml><?xml version="1.0" encoding="utf-8"?>
-<w:ftr xmlns:wpc="http://schemas.microsoft.com/office/word/2010/wordprocessingCanvas" xmlns:cx="http://schemas.microsoft.com/office/drawing/2014/chartex" xmlns:mc="http://schemas.openxmlformats.org/markup-compatibility/2006" xmlns:o="urn:schemas-microsoft-com:office:office" xmlns:r="http://schemas.openxmlformats.org/officeDocument/2006/relationships" xmlns:m="http://schemas.openxmlformats.org/officeDocument/2006/math" xmlns:v="urn:schemas-microsoft-com:vml" xmlns:wp14="http://schemas.microsoft.com/office/word/2010/wordprocessingDrawing" xmlns:wp="http://schemas.openxmlformats.org/drawingml/2006/wordprocessingDrawing" xmlns:w10="urn:schemas-microsoft-com:office:word" xmlns:w="http://schemas.openxmlformats.org/wordprocessingml/2006/main" xmlns:w14="http://schemas.microsoft.com/office/word/2010/wordml" xmlns:w15="http://schemas.microsoft.com/office/word/2012/wordml" xmlns:w16se="http://schemas.microsoft.com/office/word/2015/wordml/symex" xmlns:wpg="http://schemas.microsoft.com/office/word/2010/wordprocessingGroup" xmlns:wpi="http://schemas.microsoft.com/office/word/2010/wordprocessingInk" xmlns:wne="http://schemas.microsoft.com/office/word/2006/wordml" xmlns:wps="http://schemas.microsoft.com/office/word/2010/wordprocessingShape" mc:Ignorable="w14 w15 w16se wp14">
+<w:ftr xmlns:wpc="http://schemas.microsoft.com/office/word/2010/wordprocessingCanvas" xmlns:cx="http://schemas.microsoft.com/office/drawing/2014/chartex" xmlns:cx1="http://schemas.microsoft.com/office/drawing/2015/9/8/chartex" xmlns:cx2="http://schemas.microsoft.com/office/drawing/2015/10/21/chartex" xmlns:cx3="http://schemas.microsoft.com/office/drawing/2016/5/9/chartex" xmlns:cx4="http://schemas.microsoft.com/office/drawing/2016/5/10/chartex" xmlns:cx5="http://schemas.microsoft.com/office/drawing/2016/5/11/chartex" xmlns:cx6="http://schemas.microsoft.com/office/drawing/2016/5/12/chartex" xmlns:cx7="http://schemas.microsoft.com/office/drawing/2016/5/13/chartex" xmlns:cx8="http://schemas.microsoft.com/office/drawing/2016/5/14/chartex" xmlns:mc="http://schemas.openxmlformats.org/markup-compatibility/2006" xmlns:aink="http://schemas.microsoft.com/office/drawing/2016/ink" xmlns:am3d="http://schemas.microsoft.com/office/drawing/2017/model3d" xmlns:o="urn:schemas-microsoft-com:office:office" xmlns:r="http://schemas.openxmlformats.org/officeDocument/2006/relationships" xmlns:m="http://schemas.openxmlformats.org/officeDocument/2006/math" xmlns:v="urn:schemas-microsoft-com:vml" xmlns:wp14="http://schemas.microsoft.com/office/word/2010/wordprocessingDrawing" xmlns:wp="http://schemas.openxmlformats.org/drawingml/2006/wordprocessingDrawing" xmlns:w10="urn:schemas-microsoft-com:office:word" xmlns:w="http://schemas.openxmlformats.org/wordprocessingml/2006/main" xmlns:w14="http://schemas.microsoft.com/office/word/2010/wordml" xmlns:w15="http://schemas.microsoft.com/office/word/2012/wordml" xmlns:w16cid="http://schemas.microsoft.com/office/word/2016/wordml/cid" xmlns:w16se="http://schemas.microsoft.com/office/word/2015/wordml/symex" xmlns:wpg="http://schemas.microsoft.com/office/word/2010/wordprocessingGroup" xmlns:wpi="http://schemas.microsoft.com/office/word/2010/wordprocessingInk" xmlns:wne="http://schemas.microsoft.com/office/word/2006/wordml" xmlns:wps="http://schemas.microsoft.com/office/word/2010/wordprocessingShape" mc:Ignorable="w14 w15 w16se w16cid wp14">
   <w:p/>
 </w:ftr>
 </file>
 
 <file path=word/footer4.xml><?xml version="1.0" encoding="utf-8"?>
-<w:ftr xmlns:wpc="http://schemas.microsoft.com/office/word/2010/wordprocessingCanvas" xmlns:cx="http://schemas.microsoft.com/office/drawing/2014/chartex" xmlns:mc="http://schemas.openxmlformats.org/markup-compatibility/2006" xmlns:o="urn:schemas-microsoft-com:office:office" xmlns:r="http://schemas.openxmlformats.org/officeDocument/2006/relationships" xmlns:m="http://schemas.openxmlformats.org/officeDocument/2006/math" xmlns:v="urn:schemas-microsoft-com:vml" xmlns:wp14="http://schemas.microsoft.com/office/word/2010/wordprocessingDrawing" xmlns:wp="http://schemas.openxmlformats.org/drawingml/2006/wordprocessingDrawing" xmlns:w10="urn:schemas-microsoft-com:office:word" xmlns:w="http://schemas.openxmlformats.org/wordprocessingml/2006/main" xmlns:w14="http://schemas.microsoft.com/office/word/2010/wordml" xmlns:w15="http://schemas.microsoft.com/office/word/2012/wordml" xmlns:w16se="http://schemas.microsoft.com/office/word/2015/wordml/symex" xmlns:wpg="http://schemas.microsoft.com/office/word/2010/wordprocessingGroup" xmlns:wpi="http://schemas.microsoft.com/office/word/2010/wordprocessingInk" xmlns:wne="http://schemas.microsoft.com/office/word/2006/wordml" xmlns:wps="http://schemas.microsoft.com/office/word/2010/wordprocessingShape" mc:Ignorable="w14 w15 w16se wp14">
+<w:ftr xmlns:wpc="http://schemas.microsoft.com/office/word/2010/wordprocessingCanvas" xmlns:cx="http://schemas.microsoft.com/office/drawing/2014/chartex" xmlns:cx1="http://schemas.microsoft.com/office/drawing/2015/9/8/chartex" xmlns:cx2="http://schemas.microsoft.com/office/drawing/2015/10/21/chartex" xmlns:cx3="http://schemas.microsoft.com/office/drawing/2016/5/9/chartex" xmlns:cx4="http://schemas.microsoft.com/office/drawing/2016/5/10/chartex" xmlns:cx5="http://schemas.microsoft.com/office/drawing/2016/5/11/chartex" xmlns:cx6="http://schemas.microsoft.com/office/drawing/2016/5/12/chartex" xmlns:cx7="http://schemas.microsoft.com/office/drawing/2016/5/13/chartex" xmlns:cx8="http://schemas.microsoft.com/office/drawing/2016/5/14/chartex" xmlns:mc="http://schemas.openxmlformats.org/markup-compatibility/2006" xmlns:aink="http://schemas.microsoft.com/office/drawing/2016/ink" xmlns:am3d="http://schemas.microsoft.com/office/drawing/2017/model3d" xmlns:o="urn:schemas-microsoft-com:office:office" xmlns:r="http://schemas.openxmlformats.org/officeDocument/2006/relationships" xmlns:m="http://schemas.openxmlformats.org/officeDocument/2006/math" xmlns:v="urn:schemas-microsoft-com:vml" xmlns:wp14="http://schemas.microsoft.com/office/word/2010/wordprocessingDrawing" xmlns:wp="http://schemas.openxmlformats.org/drawingml/2006/wordprocessingDrawing" xmlns:w10="urn:schemas-microsoft-com:office:word" xmlns:w="http://schemas.openxmlformats.org/wordprocessingml/2006/main" xmlns:w14="http://schemas.microsoft.com/office/word/2010/wordml" xmlns:w15="http://schemas.microsoft.com/office/word/2012/wordml" xmlns:w16cid="http://schemas.microsoft.com/office/word/2016/wordml/cid" xmlns:w16se="http://schemas.microsoft.com/office/word/2015/wordml/symex" xmlns:wpg="http://schemas.microsoft.com/office/word/2010/wordprocessingGroup" xmlns:wpi="http://schemas.microsoft.com/office/word/2010/wordprocessingInk" xmlns:wne="http://schemas.microsoft.com/office/word/2006/wordml" xmlns:wps="http://schemas.microsoft.com/office/word/2010/wordprocessingShape" mc:Ignorable="w14 w15 w16se w16cid wp14">
   <w:tbl>
     <w:tblPr>
       <w:tblW w:w="0" w:type="auto"/>
@@ -20165,13 +19687,13 @@
 </file>
 
 <file path=word/footer5.xml><?xml version="1.0" encoding="utf-8"?>
-<w:ftr xmlns:wpc="http://schemas.microsoft.com/office/word/2010/wordprocessingCanvas" xmlns:cx="http://schemas.microsoft.com/office/drawing/2014/chartex" xmlns:mc="http://schemas.openxmlformats.org/markup-compatibility/2006" xmlns:o="urn:schemas-microsoft-com:office:office" xmlns:r="http://schemas.openxmlformats.org/officeDocument/2006/relationships" xmlns:m="http://schemas.openxmlformats.org/officeDocument/2006/math" xmlns:v="urn:schemas-microsoft-com:vml" xmlns:wp14="http://schemas.microsoft.com/office/word/2010/wordprocessingDrawing" xmlns:wp="http://schemas.openxmlformats.org/drawingml/2006/wordprocessingDrawing" xmlns:w10="urn:schemas-microsoft-com:office:word" xmlns:w="http://schemas.openxmlformats.org/wordprocessingml/2006/main" xmlns:w14="http://schemas.microsoft.com/office/word/2010/wordml" xmlns:w15="http://schemas.microsoft.com/office/word/2012/wordml" xmlns:w16se="http://schemas.microsoft.com/office/word/2015/wordml/symex" xmlns:wpg="http://schemas.microsoft.com/office/word/2010/wordprocessingGroup" xmlns:wpi="http://schemas.microsoft.com/office/word/2010/wordprocessingInk" xmlns:wne="http://schemas.microsoft.com/office/word/2006/wordml" xmlns:wps="http://schemas.microsoft.com/office/word/2010/wordprocessingShape" mc:Ignorable="w14 w15 w16se wp14">
+<w:ftr xmlns:wpc="http://schemas.microsoft.com/office/word/2010/wordprocessingCanvas" xmlns:cx="http://schemas.microsoft.com/office/drawing/2014/chartex" xmlns:cx1="http://schemas.microsoft.com/office/drawing/2015/9/8/chartex" xmlns:cx2="http://schemas.microsoft.com/office/drawing/2015/10/21/chartex" xmlns:cx3="http://schemas.microsoft.com/office/drawing/2016/5/9/chartex" xmlns:cx4="http://schemas.microsoft.com/office/drawing/2016/5/10/chartex" xmlns:cx5="http://schemas.microsoft.com/office/drawing/2016/5/11/chartex" xmlns:cx6="http://schemas.microsoft.com/office/drawing/2016/5/12/chartex" xmlns:cx7="http://schemas.microsoft.com/office/drawing/2016/5/13/chartex" xmlns:cx8="http://schemas.microsoft.com/office/drawing/2016/5/14/chartex" xmlns:mc="http://schemas.openxmlformats.org/markup-compatibility/2006" xmlns:aink="http://schemas.microsoft.com/office/drawing/2016/ink" xmlns:am3d="http://schemas.microsoft.com/office/drawing/2017/model3d" xmlns:o="urn:schemas-microsoft-com:office:office" xmlns:r="http://schemas.openxmlformats.org/officeDocument/2006/relationships" xmlns:m="http://schemas.openxmlformats.org/officeDocument/2006/math" xmlns:v="urn:schemas-microsoft-com:vml" xmlns:wp14="http://schemas.microsoft.com/office/word/2010/wordprocessingDrawing" xmlns:wp="http://schemas.openxmlformats.org/drawingml/2006/wordprocessingDrawing" xmlns:w10="urn:schemas-microsoft-com:office:word" xmlns:w="http://schemas.openxmlformats.org/wordprocessingml/2006/main" xmlns:w14="http://schemas.microsoft.com/office/word/2010/wordml" xmlns:w15="http://schemas.microsoft.com/office/word/2012/wordml" xmlns:w16cid="http://schemas.microsoft.com/office/word/2016/wordml/cid" xmlns:w16se="http://schemas.microsoft.com/office/word/2015/wordml/symex" xmlns:wpg="http://schemas.microsoft.com/office/word/2010/wordprocessingGroup" xmlns:wpi="http://schemas.microsoft.com/office/word/2010/wordprocessingInk" xmlns:wne="http://schemas.microsoft.com/office/word/2006/wordml" xmlns:wps="http://schemas.microsoft.com/office/word/2010/wordprocessingShape" mc:Ignorable="w14 w15 w16se w16cid wp14">
   <w:p/>
 </w:ftr>
 </file>
 
 <file path=word/footer6.xml><?xml version="1.0" encoding="utf-8"?>
-<w:ftr xmlns:wpc="http://schemas.microsoft.com/office/word/2010/wordprocessingCanvas" xmlns:cx="http://schemas.microsoft.com/office/drawing/2014/chartex" xmlns:mc="http://schemas.openxmlformats.org/markup-compatibility/2006" xmlns:o="urn:schemas-microsoft-com:office:office" xmlns:r="http://schemas.openxmlformats.org/officeDocument/2006/relationships" xmlns:m="http://schemas.openxmlformats.org/officeDocument/2006/math" xmlns:v="urn:schemas-microsoft-com:vml" xmlns:wp14="http://schemas.microsoft.com/office/word/2010/wordprocessingDrawing" xmlns:wp="http://schemas.openxmlformats.org/drawingml/2006/wordprocessingDrawing" xmlns:w10="urn:schemas-microsoft-com:office:word" xmlns:w="http://schemas.openxmlformats.org/wordprocessingml/2006/main" xmlns:w14="http://schemas.microsoft.com/office/word/2010/wordml" xmlns:w15="http://schemas.microsoft.com/office/word/2012/wordml" xmlns:w16se="http://schemas.microsoft.com/office/word/2015/wordml/symex" xmlns:wpg="http://schemas.microsoft.com/office/word/2010/wordprocessingGroup" xmlns:wpi="http://schemas.microsoft.com/office/word/2010/wordprocessingInk" xmlns:wne="http://schemas.microsoft.com/office/word/2006/wordml" xmlns:wps="http://schemas.microsoft.com/office/word/2010/wordprocessingShape" mc:Ignorable="w14 w15 w16se wp14">
+<w:ftr xmlns:wpc="http://schemas.microsoft.com/office/word/2010/wordprocessingCanvas" xmlns:cx="http://schemas.microsoft.com/office/drawing/2014/chartex" xmlns:cx1="http://schemas.microsoft.com/office/drawing/2015/9/8/chartex" xmlns:cx2="http://schemas.microsoft.com/office/drawing/2015/10/21/chartex" xmlns:cx3="http://schemas.microsoft.com/office/drawing/2016/5/9/chartex" xmlns:cx4="http://schemas.microsoft.com/office/drawing/2016/5/10/chartex" xmlns:cx5="http://schemas.microsoft.com/office/drawing/2016/5/11/chartex" xmlns:cx6="http://schemas.microsoft.com/office/drawing/2016/5/12/chartex" xmlns:cx7="http://schemas.microsoft.com/office/drawing/2016/5/13/chartex" xmlns:cx8="http://schemas.microsoft.com/office/drawing/2016/5/14/chartex" xmlns:mc="http://schemas.openxmlformats.org/markup-compatibility/2006" xmlns:aink="http://schemas.microsoft.com/office/drawing/2016/ink" xmlns:am3d="http://schemas.microsoft.com/office/drawing/2017/model3d" xmlns:o="urn:schemas-microsoft-com:office:office" xmlns:r="http://schemas.openxmlformats.org/officeDocument/2006/relationships" xmlns:m="http://schemas.openxmlformats.org/officeDocument/2006/math" xmlns:v="urn:schemas-microsoft-com:vml" xmlns:wp14="http://schemas.microsoft.com/office/word/2010/wordprocessingDrawing" xmlns:wp="http://schemas.openxmlformats.org/drawingml/2006/wordprocessingDrawing" xmlns:w10="urn:schemas-microsoft-com:office:word" xmlns:w="http://schemas.openxmlformats.org/wordprocessingml/2006/main" xmlns:w14="http://schemas.microsoft.com/office/word/2010/wordml" xmlns:w15="http://schemas.microsoft.com/office/word/2012/wordml" xmlns:w16cid="http://schemas.microsoft.com/office/word/2016/wordml/cid" xmlns:w16se="http://schemas.microsoft.com/office/word/2015/wordml/symex" xmlns:wpg="http://schemas.microsoft.com/office/word/2010/wordprocessingGroup" xmlns:wpi="http://schemas.microsoft.com/office/word/2010/wordprocessingInk" xmlns:wne="http://schemas.microsoft.com/office/word/2006/wordml" xmlns:wps="http://schemas.microsoft.com/office/word/2010/wordprocessingShape" mc:Ignorable="w14 w15 w16se w16cid wp14">
   <w:tbl>
     <w:tblPr>
       <w:tblW w:w="0" w:type="auto"/>
@@ -20244,7 +19766,7 @@
 </file>
 
 <file path=word/footer7.xml><?xml version="1.0" encoding="utf-8"?>
-<w:ftr xmlns:wpc="http://schemas.microsoft.com/office/word/2010/wordprocessingCanvas" xmlns:cx="http://schemas.microsoft.com/office/drawing/2014/chartex" xmlns:mc="http://schemas.openxmlformats.org/markup-compatibility/2006" xmlns:o="urn:schemas-microsoft-com:office:office" xmlns:r="http://schemas.openxmlformats.org/officeDocument/2006/relationships" xmlns:m="http://schemas.openxmlformats.org/officeDocument/2006/math" xmlns:v="urn:schemas-microsoft-com:vml" xmlns:wp14="http://schemas.microsoft.com/office/word/2010/wordprocessingDrawing" xmlns:wp="http://schemas.openxmlformats.org/drawingml/2006/wordprocessingDrawing" xmlns:w10="urn:schemas-microsoft-com:office:word" xmlns:w="http://schemas.openxmlformats.org/wordprocessingml/2006/main" xmlns:w14="http://schemas.microsoft.com/office/word/2010/wordml" xmlns:w15="http://schemas.microsoft.com/office/word/2012/wordml" xmlns:w16se="http://schemas.microsoft.com/office/word/2015/wordml/symex" xmlns:wpg="http://schemas.microsoft.com/office/word/2010/wordprocessingGroup" xmlns:wpi="http://schemas.microsoft.com/office/word/2010/wordprocessingInk" xmlns:wne="http://schemas.microsoft.com/office/word/2006/wordml" xmlns:wps="http://schemas.microsoft.com/office/word/2010/wordprocessingShape" mc:Ignorable="w14 w15 w16se wp14">
+<w:ftr xmlns:wpc="http://schemas.microsoft.com/office/word/2010/wordprocessingCanvas" xmlns:cx="http://schemas.microsoft.com/office/drawing/2014/chartex" xmlns:cx1="http://schemas.microsoft.com/office/drawing/2015/9/8/chartex" xmlns:cx2="http://schemas.microsoft.com/office/drawing/2015/10/21/chartex" xmlns:cx3="http://schemas.microsoft.com/office/drawing/2016/5/9/chartex" xmlns:cx4="http://schemas.microsoft.com/office/drawing/2016/5/10/chartex" xmlns:cx5="http://schemas.microsoft.com/office/drawing/2016/5/11/chartex" xmlns:cx6="http://schemas.microsoft.com/office/drawing/2016/5/12/chartex" xmlns:cx7="http://schemas.microsoft.com/office/drawing/2016/5/13/chartex" xmlns:cx8="http://schemas.microsoft.com/office/drawing/2016/5/14/chartex" xmlns:mc="http://schemas.openxmlformats.org/markup-compatibility/2006" xmlns:aink="http://schemas.microsoft.com/office/drawing/2016/ink" xmlns:am3d="http://schemas.microsoft.com/office/drawing/2017/model3d" xmlns:o="urn:schemas-microsoft-com:office:office" xmlns:r="http://schemas.openxmlformats.org/officeDocument/2006/relationships" xmlns:m="http://schemas.openxmlformats.org/officeDocument/2006/math" xmlns:v="urn:schemas-microsoft-com:vml" xmlns:wp14="http://schemas.microsoft.com/office/word/2010/wordprocessingDrawing" xmlns:wp="http://schemas.openxmlformats.org/drawingml/2006/wordprocessingDrawing" xmlns:w10="urn:schemas-microsoft-com:office:word" xmlns:w="http://schemas.openxmlformats.org/wordprocessingml/2006/main" xmlns:w14="http://schemas.microsoft.com/office/word/2010/wordml" xmlns:w15="http://schemas.microsoft.com/office/word/2012/wordml" xmlns:w16cid="http://schemas.microsoft.com/office/word/2016/wordml/cid" xmlns:w16se="http://schemas.microsoft.com/office/word/2015/wordml/symex" xmlns:wpg="http://schemas.microsoft.com/office/word/2010/wordprocessingGroup" xmlns:wpi="http://schemas.microsoft.com/office/word/2010/wordprocessingInk" xmlns:wne="http://schemas.microsoft.com/office/word/2006/wordml" xmlns:wps="http://schemas.microsoft.com/office/word/2010/wordprocessingShape" mc:Ignorable="w14 w15 w16se w16cid wp14">
   <w:tbl>
     <w:tblPr>
       <w:tblW w:w="0" w:type="auto"/>
@@ -20318,7 +19840,7 @@
 </file>
 
 <file path=word/footnotes.xml><?xml version="1.0" encoding="utf-8"?>
-<w:footnotes xmlns:wpc="http://schemas.microsoft.com/office/word/2010/wordprocessingCanvas" xmlns:cx="http://schemas.microsoft.com/office/drawing/2014/chartex" xmlns:mc="http://schemas.openxmlformats.org/markup-compatibility/2006" xmlns:o="urn:schemas-microsoft-com:office:office" xmlns:r="http://schemas.openxmlformats.org/officeDocument/2006/relationships" xmlns:m="http://schemas.openxmlformats.org/officeDocument/2006/math" xmlns:v="urn:schemas-microsoft-com:vml" xmlns:wp14="http://schemas.microsoft.com/office/word/2010/wordprocessingDrawing" xmlns:wp="http://schemas.openxmlformats.org/drawingml/2006/wordprocessingDrawing" xmlns:w10="urn:schemas-microsoft-com:office:word" xmlns:w="http://schemas.openxmlformats.org/wordprocessingml/2006/main" xmlns:w14="http://schemas.microsoft.com/office/word/2010/wordml" xmlns:w15="http://schemas.microsoft.com/office/word/2012/wordml" xmlns:w16se="http://schemas.microsoft.com/office/word/2015/wordml/symex" xmlns:wpg="http://schemas.microsoft.com/office/word/2010/wordprocessingGroup" xmlns:wpi="http://schemas.microsoft.com/office/word/2010/wordprocessingInk" xmlns:wne="http://schemas.microsoft.com/office/word/2006/wordml" xmlns:wps="http://schemas.microsoft.com/office/word/2010/wordprocessingShape" mc:Ignorable="w14 w15 w16se wp14">
+<w:footnotes xmlns:wpc="http://schemas.microsoft.com/office/word/2010/wordprocessingCanvas" xmlns:cx="http://schemas.microsoft.com/office/drawing/2014/chartex" xmlns:cx1="http://schemas.microsoft.com/office/drawing/2015/9/8/chartex" xmlns:cx2="http://schemas.microsoft.com/office/drawing/2015/10/21/chartex" xmlns:cx3="http://schemas.microsoft.com/office/drawing/2016/5/9/chartex" xmlns:cx4="http://schemas.microsoft.com/office/drawing/2016/5/10/chartex" xmlns:cx5="http://schemas.microsoft.com/office/drawing/2016/5/11/chartex" xmlns:cx6="http://schemas.microsoft.com/office/drawing/2016/5/12/chartex" xmlns:cx7="http://schemas.microsoft.com/office/drawing/2016/5/13/chartex" xmlns:cx8="http://schemas.microsoft.com/office/drawing/2016/5/14/chartex" xmlns:mc="http://schemas.openxmlformats.org/markup-compatibility/2006" xmlns:aink="http://schemas.microsoft.com/office/drawing/2016/ink" xmlns:am3d="http://schemas.microsoft.com/office/drawing/2017/model3d" xmlns:o="urn:schemas-microsoft-com:office:office" xmlns:r="http://schemas.openxmlformats.org/officeDocument/2006/relationships" xmlns:m="http://schemas.openxmlformats.org/officeDocument/2006/math" xmlns:v="urn:schemas-microsoft-com:vml" xmlns:wp14="http://schemas.microsoft.com/office/word/2010/wordprocessingDrawing" xmlns:wp="http://schemas.openxmlformats.org/drawingml/2006/wordprocessingDrawing" xmlns:w10="urn:schemas-microsoft-com:office:word" xmlns:w="http://schemas.openxmlformats.org/wordprocessingml/2006/main" xmlns:w14="http://schemas.microsoft.com/office/word/2010/wordml" xmlns:w15="http://schemas.microsoft.com/office/word/2012/wordml" xmlns:w16cid="http://schemas.microsoft.com/office/word/2016/wordml/cid" xmlns:w16se="http://schemas.microsoft.com/office/word/2015/wordml/symex" xmlns:wpg="http://schemas.microsoft.com/office/word/2010/wordprocessingGroup" xmlns:wpi="http://schemas.microsoft.com/office/word/2010/wordprocessingInk" xmlns:wne="http://schemas.microsoft.com/office/word/2006/wordml" xmlns:wps="http://schemas.microsoft.com/office/word/2010/wordprocessingShape" mc:Ignorable="w14 w15 w16se w16cid wp14">
   <w:footnote w:type="separator" w:id="-1">
     <w:p>
       <w:r>
@@ -20337,7 +19859,7 @@
 </file>
 
 <file path=word/header1.xml><?xml version="1.0" encoding="utf-8"?>
-<w:hdr xmlns:wpc="http://schemas.microsoft.com/office/word/2010/wordprocessingCanvas" xmlns:cx="http://schemas.microsoft.com/office/drawing/2014/chartex" xmlns:mc="http://schemas.openxmlformats.org/markup-compatibility/2006" xmlns:o="urn:schemas-microsoft-com:office:office" xmlns:r="http://schemas.openxmlformats.org/officeDocument/2006/relationships" xmlns:m="http://schemas.openxmlformats.org/officeDocument/2006/math" xmlns:v="urn:schemas-microsoft-com:vml" xmlns:wp14="http://schemas.microsoft.com/office/word/2010/wordprocessingDrawing" xmlns:wp="http://schemas.openxmlformats.org/drawingml/2006/wordprocessingDrawing" xmlns:w10="urn:schemas-microsoft-com:office:word" xmlns:w="http://schemas.openxmlformats.org/wordprocessingml/2006/main" xmlns:w14="http://schemas.microsoft.com/office/word/2010/wordml" xmlns:w15="http://schemas.microsoft.com/office/word/2012/wordml" xmlns:w16se="http://schemas.microsoft.com/office/word/2015/wordml/symex" xmlns:wpg="http://schemas.microsoft.com/office/word/2010/wordprocessingGroup" xmlns:wpi="http://schemas.microsoft.com/office/word/2010/wordprocessingInk" xmlns:wne="http://schemas.microsoft.com/office/word/2006/wordml" xmlns:wps="http://schemas.microsoft.com/office/word/2010/wordprocessingShape" mc:Ignorable="w14 w15 w16se wp14">
+<w:hdr xmlns:wpc="http://schemas.microsoft.com/office/word/2010/wordprocessingCanvas" xmlns:cx="http://schemas.microsoft.com/office/drawing/2014/chartex" xmlns:cx1="http://schemas.microsoft.com/office/drawing/2015/9/8/chartex" xmlns:cx2="http://schemas.microsoft.com/office/drawing/2015/10/21/chartex" xmlns:cx3="http://schemas.microsoft.com/office/drawing/2016/5/9/chartex" xmlns:cx4="http://schemas.microsoft.com/office/drawing/2016/5/10/chartex" xmlns:cx5="http://schemas.microsoft.com/office/drawing/2016/5/11/chartex" xmlns:cx6="http://schemas.microsoft.com/office/drawing/2016/5/12/chartex" xmlns:cx7="http://schemas.microsoft.com/office/drawing/2016/5/13/chartex" xmlns:cx8="http://schemas.microsoft.com/office/drawing/2016/5/14/chartex" xmlns:mc="http://schemas.openxmlformats.org/markup-compatibility/2006" xmlns:aink="http://schemas.microsoft.com/office/drawing/2016/ink" xmlns:am3d="http://schemas.microsoft.com/office/drawing/2017/model3d" xmlns:o="urn:schemas-microsoft-com:office:office" xmlns:r="http://schemas.openxmlformats.org/officeDocument/2006/relationships" xmlns:m="http://schemas.openxmlformats.org/officeDocument/2006/math" xmlns:v="urn:schemas-microsoft-com:vml" xmlns:wp14="http://schemas.microsoft.com/office/word/2010/wordprocessingDrawing" xmlns:wp="http://schemas.openxmlformats.org/drawingml/2006/wordprocessingDrawing" xmlns:w10="urn:schemas-microsoft-com:office:word" xmlns:w="http://schemas.openxmlformats.org/wordprocessingml/2006/main" xmlns:w14="http://schemas.microsoft.com/office/word/2010/wordml" xmlns:w15="http://schemas.microsoft.com/office/word/2012/wordml" xmlns:w16cid="http://schemas.microsoft.com/office/word/2016/wordml/cid" xmlns:w16se="http://schemas.microsoft.com/office/word/2015/wordml/symex" xmlns:wpg="http://schemas.microsoft.com/office/word/2010/wordprocessingGroup" xmlns:wpi="http://schemas.microsoft.com/office/word/2010/wordprocessingInk" xmlns:wne="http://schemas.microsoft.com/office/word/2006/wordml" xmlns:wps="http://schemas.microsoft.com/office/word/2010/wordprocessingShape" mc:Ignorable="w14 w15 w16se w16cid wp14">
   <w:tbl>
     <w:tblPr>
       <w:tblW w:w="0" w:type="auto"/>
@@ -20546,31 +20068,31 @@
 </file>
 
 <file path=word/header2.xml><?xml version="1.0" encoding="utf-8"?>
-<w:hdr xmlns:wpc="http://schemas.microsoft.com/office/word/2010/wordprocessingCanvas" xmlns:cx="http://schemas.microsoft.com/office/drawing/2014/chartex" xmlns:mc="http://schemas.openxmlformats.org/markup-compatibility/2006" xmlns:o="urn:schemas-microsoft-com:office:office" xmlns:r="http://schemas.openxmlformats.org/officeDocument/2006/relationships" xmlns:m="http://schemas.openxmlformats.org/officeDocument/2006/math" xmlns:v="urn:schemas-microsoft-com:vml" xmlns:wp14="http://schemas.microsoft.com/office/word/2010/wordprocessingDrawing" xmlns:wp="http://schemas.openxmlformats.org/drawingml/2006/wordprocessingDrawing" xmlns:w10="urn:schemas-microsoft-com:office:word" xmlns:w="http://schemas.openxmlformats.org/wordprocessingml/2006/main" xmlns:w14="http://schemas.microsoft.com/office/word/2010/wordml" xmlns:w15="http://schemas.microsoft.com/office/word/2012/wordml" xmlns:w16se="http://schemas.microsoft.com/office/word/2015/wordml/symex" xmlns:wpg="http://schemas.microsoft.com/office/word/2010/wordprocessingGroup" xmlns:wpi="http://schemas.microsoft.com/office/word/2010/wordprocessingInk" xmlns:wne="http://schemas.microsoft.com/office/word/2006/wordml" xmlns:wps="http://schemas.microsoft.com/office/word/2010/wordprocessingShape" mc:Ignorable="w14 w15 w16se wp14">
+<w:hdr xmlns:wpc="http://schemas.microsoft.com/office/word/2010/wordprocessingCanvas" xmlns:cx="http://schemas.microsoft.com/office/drawing/2014/chartex" xmlns:cx1="http://schemas.microsoft.com/office/drawing/2015/9/8/chartex" xmlns:cx2="http://schemas.microsoft.com/office/drawing/2015/10/21/chartex" xmlns:cx3="http://schemas.microsoft.com/office/drawing/2016/5/9/chartex" xmlns:cx4="http://schemas.microsoft.com/office/drawing/2016/5/10/chartex" xmlns:cx5="http://schemas.microsoft.com/office/drawing/2016/5/11/chartex" xmlns:cx6="http://schemas.microsoft.com/office/drawing/2016/5/12/chartex" xmlns:cx7="http://schemas.microsoft.com/office/drawing/2016/5/13/chartex" xmlns:cx8="http://schemas.microsoft.com/office/drawing/2016/5/14/chartex" xmlns:mc="http://schemas.openxmlformats.org/markup-compatibility/2006" xmlns:aink="http://schemas.microsoft.com/office/drawing/2016/ink" xmlns:am3d="http://schemas.microsoft.com/office/drawing/2017/model3d" xmlns:o="urn:schemas-microsoft-com:office:office" xmlns:r="http://schemas.openxmlformats.org/officeDocument/2006/relationships" xmlns:m="http://schemas.openxmlformats.org/officeDocument/2006/math" xmlns:v="urn:schemas-microsoft-com:vml" xmlns:wp14="http://schemas.microsoft.com/office/word/2010/wordprocessingDrawing" xmlns:wp="http://schemas.openxmlformats.org/drawingml/2006/wordprocessingDrawing" xmlns:w10="urn:schemas-microsoft-com:office:word" xmlns:w="http://schemas.openxmlformats.org/wordprocessingml/2006/main" xmlns:w14="http://schemas.microsoft.com/office/word/2010/wordml" xmlns:w15="http://schemas.microsoft.com/office/word/2012/wordml" xmlns:w16cid="http://schemas.microsoft.com/office/word/2016/wordml/cid" xmlns:w16se="http://schemas.microsoft.com/office/word/2015/wordml/symex" xmlns:wpg="http://schemas.microsoft.com/office/word/2010/wordprocessingGroup" xmlns:wpi="http://schemas.microsoft.com/office/word/2010/wordprocessingInk" xmlns:wne="http://schemas.microsoft.com/office/word/2006/wordml" xmlns:wps="http://schemas.microsoft.com/office/word/2010/wordprocessingShape" mc:Ignorable="w14 w15 w16se w16cid wp14">
   <w:p/>
 </w:hdr>
 </file>
 
 <file path=word/header3.xml><?xml version="1.0" encoding="utf-8"?>
-<w:hdr xmlns:wpc="http://schemas.microsoft.com/office/word/2010/wordprocessingCanvas" xmlns:cx="http://schemas.microsoft.com/office/drawing/2014/chartex" xmlns:mc="http://schemas.openxmlformats.org/markup-compatibility/2006" xmlns:o="urn:schemas-microsoft-com:office:office" xmlns:r="http://schemas.openxmlformats.org/officeDocument/2006/relationships" xmlns:m="http://schemas.openxmlformats.org/officeDocument/2006/math" xmlns:v="urn:schemas-microsoft-com:vml" xmlns:wp14="http://schemas.microsoft.com/office/word/2010/wordprocessingDrawing" xmlns:wp="http://schemas.openxmlformats.org/drawingml/2006/wordprocessingDrawing" xmlns:w10="urn:schemas-microsoft-com:office:word" xmlns:w="http://schemas.openxmlformats.org/wordprocessingml/2006/main" xmlns:w14="http://schemas.microsoft.com/office/word/2010/wordml" xmlns:w15="http://schemas.microsoft.com/office/word/2012/wordml" xmlns:w16se="http://schemas.microsoft.com/office/word/2015/wordml/symex" xmlns:wpg="http://schemas.microsoft.com/office/word/2010/wordprocessingGroup" xmlns:wpi="http://schemas.microsoft.com/office/word/2010/wordprocessingInk" xmlns:wne="http://schemas.microsoft.com/office/word/2006/wordml" xmlns:wps="http://schemas.microsoft.com/office/word/2010/wordprocessingShape" mc:Ignorable="w14 w15 w16se wp14">
+<w:hdr xmlns:wpc="http://schemas.microsoft.com/office/word/2010/wordprocessingCanvas" xmlns:cx="http://schemas.microsoft.com/office/drawing/2014/chartex" xmlns:cx1="http://schemas.microsoft.com/office/drawing/2015/9/8/chartex" xmlns:cx2="http://schemas.microsoft.com/office/drawing/2015/10/21/chartex" xmlns:cx3="http://schemas.microsoft.com/office/drawing/2016/5/9/chartex" xmlns:cx4="http://schemas.microsoft.com/office/drawing/2016/5/10/chartex" xmlns:cx5="http://schemas.microsoft.com/office/drawing/2016/5/11/chartex" xmlns:cx6="http://schemas.microsoft.com/office/drawing/2016/5/12/chartex" xmlns:cx7="http://schemas.microsoft.com/office/drawing/2016/5/13/chartex" xmlns:cx8="http://schemas.microsoft.com/office/drawing/2016/5/14/chartex" xmlns:mc="http://schemas.openxmlformats.org/markup-compatibility/2006" xmlns:aink="http://schemas.microsoft.com/office/drawing/2016/ink" xmlns:am3d="http://schemas.microsoft.com/office/drawing/2017/model3d" xmlns:o="urn:schemas-microsoft-com:office:office" xmlns:r="http://schemas.openxmlformats.org/officeDocument/2006/relationships" xmlns:m="http://schemas.openxmlformats.org/officeDocument/2006/math" xmlns:v="urn:schemas-microsoft-com:vml" xmlns:wp14="http://schemas.microsoft.com/office/word/2010/wordprocessingDrawing" xmlns:wp="http://schemas.openxmlformats.org/drawingml/2006/wordprocessingDrawing" xmlns:w10="urn:schemas-microsoft-com:office:word" xmlns:w="http://schemas.openxmlformats.org/wordprocessingml/2006/main" xmlns:w14="http://schemas.microsoft.com/office/word/2010/wordml" xmlns:w15="http://schemas.microsoft.com/office/word/2012/wordml" xmlns:w16cid="http://schemas.microsoft.com/office/word/2016/wordml/cid" xmlns:w16se="http://schemas.microsoft.com/office/word/2015/wordml/symex" xmlns:wpg="http://schemas.microsoft.com/office/word/2010/wordprocessingGroup" xmlns:wpi="http://schemas.microsoft.com/office/word/2010/wordprocessingInk" xmlns:wne="http://schemas.microsoft.com/office/word/2006/wordml" xmlns:wps="http://schemas.microsoft.com/office/word/2010/wordprocessingShape" mc:Ignorable="w14 w15 w16se w16cid wp14">
   <w:p/>
 </w:hdr>
 </file>
 
 <file path=word/header4.xml><?xml version="1.0" encoding="utf-8"?>
-<w:hdr xmlns:wpc="http://schemas.microsoft.com/office/word/2010/wordprocessingCanvas" xmlns:cx="http://schemas.microsoft.com/office/drawing/2014/chartex" xmlns:mc="http://schemas.openxmlformats.org/markup-compatibility/2006" xmlns:o="urn:schemas-microsoft-com:office:office" xmlns:r="http://schemas.openxmlformats.org/officeDocument/2006/relationships" xmlns:m="http://schemas.openxmlformats.org/officeDocument/2006/math" xmlns:v="urn:schemas-microsoft-com:vml" xmlns:wp14="http://schemas.microsoft.com/office/word/2010/wordprocessingDrawing" xmlns:wp="http://schemas.openxmlformats.org/drawingml/2006/wordprocessingDrawing" xmlns:w10="urn:schemas-microsoft-com:office:word" xmlns:w="http://schemas.openxmlformats.org/wordprocessingml/2006/main" xmlns:w14="http://schemas.microsoft.com/office/word/2010/wordml" xmlns:w15="http://schemas.microsoft.com/office/word/2012/wordml" xmlns:w16se="http://schemas.microsoft.com/office/word/2015/wordml/symex" xmlns:wpg="http://schemas.microsoft.com/office/word/2010/wordprocessingGroup" xmlns:wpi="http://schemas.microsoft.com/office/word/2010/wordprocessingInk" xmlns:wne="http://schemas.microsoft.com/office/word/2006/wordml" xmlns:wps="http://schemas.microsoft.com/office/word/2010/wordprocessingShape" mc:Ignorable="w14 w15 w16se wp14">
+<w:hdr xmlns:wpc="http://schemas.microsoft.com/office/word/2010/wordprocessingCanvas" xmlns:cx="http://schemas.microsoft.com/office/drawing/2014/chartex" xmlns:cx1="http://schemas.microsoft.com/office/drawing/2015/9/8/chartex" xmlns:cx2="http://schemas.microsoft.com/office/drawing/2015/10/21/chartex" xmlns:cx3="http://schemas.microsoft.com/office/drawing/2016/5/9/chartex" xmlns:cx4="http://schemas.microsoft.com/office/drawing/2016/5/10/chartex" xmlns:cx5="http://schemas.microsoft.com/office/drawing/2016/5/11/chartex" xmlns:cx6="http://schemas.microsoft.com/office/drawing/2016/5/12/chartex" xmlns:cx7="http://schemas.microsoft.com/office/drawing/2016/5/13/chartex" xmlns:cx8="http://schemas.microsoft.com/office/drawing/2016/5/14/chartex" xmlns:mc="http://schemas.openxmlformats.org/markup-compatibility/2006" xmlns:aink="http://schemas.microsoft.com/office/drawing/2016/ink" xmlns:am3d="http://schemas.microsoft.com/office/drawing/2017/model3d" xmlns:o="urn:schemas-microsoft-com:office:office" xmlns:r="http://schemas.openxmlformats.org/officeDocument/2006/relationships" xmlns:m="http://schemas.openxmlformats.org/officeDocument/2006/math" xmlns:v="urn:schemas-microsoft-com:vml" xmlns:wp14="http://schemas.microsoft.com/office/word/2010/wordprocessingDrawing" xmlns:wp="http://schemas.openxmlformats.org/drawingml/2006/wordprocessingDrawing" xmlns:w10="urn:schemas-microsoft-com:office:word" xmlns:w="http://schemas.openxmlformats.org/wordprocessingml/2006/main" xmlns:w14="http://schemas.microsoft.com/office/word/2010/wordml" xmlns:w15="http://schemas.microsoft.com/office/word/2012/wordml" xmlns:w16cid="http://schemas.microsoft.com/office/word/2016/wordml/cid" xmlns:w16se="http://schemas.microsoft.com/office/word/2015/wordml/symex" xmlns:wpg="http://schemas.microsoft.com/office/word/2010/wordprocessingGroup" xmlns:wpi="http://schemas.microsoft.com/office/word/2010/wordprocessingInk" xmlns:wne="http://schemas.microsoft.com/office/word/2006/wordml" xmlns:wps="http://schemas.microsoft.com/office/word/2010/wordprocessingShape" mc:Ignorable="w14 w15 w16se w16cid wp14">
   <w:p/>
 </w:hdr>
 </file>
 
 <file path=word/header5.xml><?xml version="1.0" encoding="utf-8"?>
-<w:hdr xmlns:wpc="http://schemas.microsoft.com/office/word/2010/wordprocessingCanvas" xmlns:cx="http://schemas.microsoft.com/office/drawing/2014/chartex" xmlns:mc="http://schemas.openxmlformats.org/markup-compatibility/2006" xmlns:o="urn:schemas-microsoft-com:office:office" xmlns:r="http://schemas.openxmlformats.org/officeDocument/2006/relationships" xmlns:m="http://schemas.openxmlformats.org/officeDocument/2006/math" xmlns:v="urn:schemas-microsoft-com:vml" xmlns:wp14="http://schemas.microsoft.com/office/word/2010/wordprocessingDrawing" xmlns:wp="http://schemas.openxmlformats.org/drawingml/2006/wordprocessingDrawing" xmlns:w10="urn:schemas-microsoft-com:office:word" xmlns:w="http://schemas.openxmlformats.org/wordprocessingml/2006/main" xmlns:w14="http://schemas.microsoft.com/office/word/2010/wordml" xmlns:w15="http://schemas.microsoft.com/office/word/2012/wordml" xmlns:w16se="http://schemas.microsoft.com/office/word/2015/wordml/symex" xmlns:wpg="http://schemas.microsoft.com/office/word/2010/wordprocessingGroup" xmlns:wpi="http://schemas.microsoft.com/office/word/2010/wordprocessingInk" xmlns:wne="http://schemas.microsoft.com/office/word/2006/wordml" xmlns:wps="http://schemas.microsoft.com/office/word/2010/wordprocessingShape" mc:Ignorable="w14 w15 w16se wp14">
+<w:hdr xmlns:wpc="http://schemas.microsoft.com/office/word/2010/wordprocessingCanvas" xmlns:cx="http://schemas.microsoft.com/office/drawing/2014/chartex" xmlns:cx1="http://schemas.microsoft.com/office/drawing/2015/9/8/chartex" xmlns:cx2="http://schemas.microsoft.com/office/drawing/2015/10/21/chartex" xmlns:cx3="http://schemas.microsoft.com/office/drawing/2016/5/9/chartex" xmlns:cx4="http://schemas.microsoft.com/office/drawing/2016/5/10/chartex" xmlns:cx5="http://schemas.microsoft.com/office/drawing/2016/5/11/chartex" xmlns:cx6="http://schemas.microsoft.com/office/drawing/2016/5/12/chartex" xmlns:cx7="http://schemas.microsoft.com/office/drawing/2016/5/13/chartex" xmlns:cx8="http://schemas.microsoft.com/office/drawing/2016/5/14/chartex" xmlns:mc="http://schemas.openxmlformats.org/markup-compatibility/2006" xmlns:aink="http://schemas.microsoft.com/office/drawing/2016/ink" xmlns:am3d="http://schemas.microsoft.com/office/drawing/2017/model3d" xmlns:o="urn:schemas-microsoft-com:office:office" xmlns:r="http://schemas.openxmlformats.org/officeDocument/2006/relationships" xmlns:m="http://schemas.openxmlformats.org/officeDocument/2006/math" xmlns:v="urn:schemas-microsoft-com:vml" xmlns:wp14="http://schemas.microsoft.com/office/word/2010/wordprocessingDrawing" xmlns:wp="http://schemas.openxmlformats.org/drawingml/2006/wordprocessingDrawing" xmlns:w10="urn:schemas-microsoft-com:office:word" xmlns:w="http://schemas.openxmlformats.org/wordprocessingml/2006/main" xmlns:w14="http://schemas.microsoft.com/office/word/2010/wordml" xmlns:w15="http://schemas.microsoft.com/office/word/2012/wordml" xmlns:w16cid="http://schemas.microsoft.com/office/word/2016/wordml/cid" xmlns:w16se="http://schemas.microsoft.com/office/word/2015/wordml/symex" xmlns:wpg="http://schemas.microsoft.com/office/word/2010/wordprocessingGroup" xmlns:wpi="http://schemas.microsoft.com/office/word/2010/wordprocessingInk" xmlns:wne="http://schemas.microsoft.com/office/word/2006/wordml" xmlns:wps="http://schemas.microsoft.com/office/word/2010/wordprocessingShape" mc:Ignorable="w14 w15 w16se w16cid wp14">
   <w:p/>
 </w:hdr>
 </file>
 
 <file path=word/numbering.xml><?xml version="1.0" encoding="utf-8"?>
-<w:numbering xmlns:wpc="http://schemas.microsoft.com/office/word/2010/wordprocessingCanvas" xmlns:cx="http://schemas.microsoft.com/office/drawing/2014/chartex" xmlns:mc="http://schemas.openxmlformats.org/markup-compatibility/2006" xmlns:o="urn:schemas-microsoft-com:office:office" xmlns:r="http://schemas.openxmlformats.org/officeDocument/2006/relationships" xmlns:m="http://schemas.openxmlformats.org/officeDocument/2006/math" xmlns:v="urn:schemas-microsoft-com:vml" xmlns:wp14="http://schemas.microsoft.com/office/word/2010/wordprocessingDrawing" xmlns:wp="http://schemas.openxmlformats.org/drawingml/2006/wordprocessingDrawing" xmlns:w10="urn:schemas-microsoft-com:office:word" xmlns:w="http://schemas.openxmlformats.org/wordprocessingml/2006/main" xmlns:w14="http://schemas.microsoft.com/office/word/2010/wordml" xmlns:w15="http://schemas.microsoft.com/office/word/2012/wordml" xmlns:w16se="http://schemas.microsoft.com/office/word/2015/wordml/symex" xmlns:wpg="http://schemas.microsoft.com/office/word/2010/wordprocessingGroup" xmlns:wpi="http://schemas.microsoft.com/office/word/2010/wordprocessingInk" xmlns:wne="http://schemas.microsoft.com/office/word/2006/wordml" xmlns:wps="http://schemas.microsoft.com/office/word/2010/wordprocessingShape" mc:Ignorable="w14 w15 w16se wp14">
+<w:numbering xmlns:wpc="http://schemas.microsoft.com/office/word/2010/wordprocessingCanvas" xmlns:cx="http://schemas.microsoft.com/office/drawing/2014/chartex" xmlns:cx1="http://schemas.microsoft.com/office/drawing/2015/9/8/chartex" xmlns:cx2="http://schemas.microsoft.com/office/drawing/2015/10/21/chartex" xmlns:cx3="http://schemas.microsoft.com/office/drawing/2016/5/9/chartex" xmlns:cx4="http://schemas.microsoft.com/office/drawing/2016/5/10/chartex" xmlns:cx5="http://schemas.microsoft.com/office/drawing/2016/5/11/chartex" xmlns:cx6="http://schemas.microsoft.com/office/drawing/2016/5/12/chartex" xmlns:cx7="http://schemas.microsoft.com/office/drawing/2016/5/13/chartex" xmlns:cx8="http://schemas.microsoft.com/office/drawing/2016/5/14/chartex" xmlns:mc="http://schemas.openxmlformats.org/markup-compatibility/2006" xmlns:aink="http://schemas.microsoft.com/office/drawing/2016/ink" xmlns:am3d="http://schemas.microsoft.com/office/drawing/2017/model3d" xmlns:o="urn:schemas-microsoft-com:office:office" xmlns:r="http://schemas.openxmlformats.org/officeDocument/2006/relationships" xmlns:m="http://schemas.openxmlformats.org/officeDocument/2006/math" xmlns:v="urn:schemas-microsoft-com:vml" xmlns:wp14="http://schemas.microsoft.com/office/word/2010/wordprocessingDrawing" xmlns:wp="http://schemas.openxmlformats.org/drawingml/2006/wordprocessingDrawing" xmlns:w10="urn:schemas-microsoft-com:office:word" xmlns:w="http://schemas.openxmlformats.org/wordprocessingml/2006/main" xmlns:w14="http://schemas.microsoft.com/office/word/2010/wordml" xmlns:w15="http://schemas.microsoft.com/office/word/2012/wordml" xmlns:w16cid="http://schemas.microsoft.com/office/word/2016/wordml/cid" xmlns:w16se="http://schemas.microsoft.com/office/word/2015/wordml/symex" xmlns:wpg="http://schemas.microsoft.com/office/word/2010/wordprocessingGroup" xmlns:wpi="http://schemas.microsoft.com/office/word/2010/wordprocessingInk" xmlns:wne="http://schemas.microsoft.com/office/word/2006/wordml" xmlns:wps="http://schemas.microsoft.com/office/word/2010/wordprocessingShape" mc:Ignorable="w14 w15 w16se w16cid wp14">
   <w:abstractNum w:abstractNumId="0" w15:restartNumberingAfterBreak="0">
     <w:nsid w:val="00000002"/>
     <w:multiLevelType w:val="singleLevel"/>
@@ -22342,7 +21864,7 @@
 </file>
 
 <file path=word/styles.xml><?xml version="1.0" encoding="utf-8"?>
-<w:styles xmlns:mc="http://schemas.openxmlformats.org/markup-compatibility/2006" xmlns:r="http://schemas.openxmlformats.org/officeDocument/2006/relationships" xmlns:w="http://schemas.openxmlformats.org/wordprocessingml/2006/main" xmlns:w14="http://schemas.microsoft.com/office/word/2010/wordml" xmlns:w15="http://schemas.microsoft.com/office/word/2012/wordml" xmlns:w16se="http://schemas.microsoft.com/office/word/2015/wordml/symex" mc:Ignorable="w14 w15 w16se">
+<w:styles xmlns:mc="http://schemas.openxmlformats.org/markup-compatibility/2006" xmlns:r="http://schemas.openxmlformats.org/officeDocument/2006/relationships" xmlns:w="http://schemas.openxmlformats.org/wordprocessingml/2006/main" xmlns:w14="http://schemas.microsoft.com/office/word/2010/wordml" xmlns:w15="http://schemas.microsoft.com/office/word/2012/wordml" xmlns:w16cid="http://schemas.microsoft.com/office/word/2016/wordml/cid" xmlns:w16se="http://schemas.microsoft.com/office/word/2015/wordml/symex" mc:Ignorable="w14 w15 w16se w16cid">
   <w:docDefaults>
     <w:rPrDefault>
       <w:rPr>
@@ -22352,7 +21874,7 @@
     </w:rPrDefault>
     <w:pPrDefault/>
   </w:docDefaults>
-  <w:latentStyles w:defLockedState="0" w:defUIPriority="99" w:defSemiHidden="0" w:defUnhideWhenUsed="0" w:defQFormat="0" w:count="371">
+  <w:latentStyles w:defLockedState="0" w:defUIPriority="99" w:defSemiHidden="0" w:defUnhideWhenUsed="0" w:defQFormat="0" w:count="375">
     <w:lsdException w:name="Normal" w:uiPriority="0" w:qFormat="1"/>
     <w:lsdException w:name="heading 1" w:uiPriority="9" w:qFormat="1"/>
     <w:lsdException w:name="heading 2" w:uiPriority="9" w:qFormat="1"/>
@@ -22458,7 +21980,6 @@
     <w:lsdException w:name="HTML Sample" w:semiHidden="1" w:unhideWhenUsed="1"/>
     <w:lsdException w:name="HTML Typewriter" w:semiHidden="1" w:unhideWhenUsed="1"/>
     <w:lsdException w:name="HTML Variable" w:semiHidden="1" w:unhideWhenUsed="1"/>
-    <w:lsdException w:name="Normal Table" w:semiHidden="1" w:unhideWhenUsed="1"/>
     <w:lsdException w:name="annotation subject" w:semiHidden="1" w:unhideWhenUsed="1"/>
     <w:lsdException w:name="No List" w:semiHidden="1" w:unhideWhenUsed="1"/>
     <w:lsdException w:name="Outline List 1" w:semiHidden="1" w:unhideWhenUsed="1"/>
@@ -22502,10 +22023,8 @@
     <w:lsdException w:name="Table Elegant" w:semiHidden="1" w:unhideWhenUsed="1"/>
     <w:lsdException w:name="Table Professional" w:semiHidden="1" w:unhideWhenUsed="1"/>
     <w:lsdException w:name="Table Subtle 1" w:semiHidden="1" w:unhideWhenUsed="1"/>
-    <w:lsdException w:name="Table Subtle 2" w:semiHidden="1" w:unhideWhenUsed="1"/>
     <w:lsdException w:name="Table Web 1" w:semiHidden="1" w:unhideWhenUsed="1"/>
     <w:lsdException w:name="Table Web 2" w:semiHidden="1" w:unhideWhenUsed="1"/>
-    <w:lsdException w:name="Table Web 3" w:semiHidden="1" w:unhideWhenUsed="1"/>
     <w:lsdException w:name="Balloon Text" w:semiHidden="1" w:unhideWhenUsed="1"/>
     <w:lsdException w:name="Table Grid" w:uiPriority="39"/>
     <w:lsdException w:name="Table Theme" w:semiHidden="1" w:unhideWhenUsed="1"/>
@@ -22724,6 +22243,10 @@
     <w:lsdException w:name="List Table 5 Dark Accent 6" w:uiPriority="50"/>
     <w:lsdException w:name="List Table 6 Colorful Accent 6" w:uiPriority="51"/>
     <w:lsdException w:name="List Table 7 Colorful Accent 6" w:uiPriority="52"/>
+    <w:lsdException w:name="Mention" w:semiHidden="1" w:unhideWhenUsed="1"/>
+    <w:lsdException w:name="Smart Hyperlink" w:semiHidden="1" w:unhideWhenUsed="1"/>
+    <w:lsdException w:name="Hashtag" w:semiHidden="1" w:unhideWhenUsed="1"/>
+    <w:lsdException w:name="Unresolved Mention" w:semiHidden="1" w:unhideWhenUsed="1"/>
   </w:latentStyles>
   <w:style w:type="paragraph" w:default="1" w:styleId="Normale">
     <w:name w:val="Normal"/>
@@ -25277,7 +24800,7 @@
 </file>
 
 <file path=customXml/itemProps1.xml><?xml version="1.0" encoding="utf-8"?>
-<ds:datastoreItem xmlns:ds="http://schemas.openxmlformats.org/officeDocument/2006/customXml" ds:itemID="{25CDABD3-66DC-4FB9-B68C-F6B179DCED0E}">
+<ds:datastoreItem xmlns:ds="http://schemas.openxmlformats.org/officeDocument/2006/customXml" ds:itemID="{B29ECCBB-92B6-4F8A-A8B9-0FA27CB0EF59}">
   <ds:schemaRefs>
     <ds:schemaRef ds:uri="http://schemas.openxmlformats.org/officeDocument/2006/bibliography"/>
   </ds:schemaRefs>

</xml_diff>